<commit_message>
Fixing issue only in English
</commit_message>
<xml_diff>
--- a/output/chicago-author-date-aerj-ja-test.docx
+++ b/output/chicago-author-date-aerj-ja-test.docx
@@ -1306,71 +1306,7 @@
           <w:rFonts w:ascii="Times New Roman" w:hAnsi="Times New Roman" w:cs="Times New Roman"/>
           <w:szCs w:val="24"/>
         </w:rPr>
-        <w:t xml:space="preserve">King 2000; Kitamura 2007; </w:t>
-      </w:r>
-      <w:proofErr w:type="spellStart"/>
-      <w:r>
-        <w:rPr>
-          <w:rFonts w:ascii="Times New Roman" w:hAnsi="Times New Roman" w:cs="Times New Roman"/>
-          <w:szCs w:val="24"/>
-        </w:rPr>
-        <w:t>Sakaue</w:t>
-      </w:r>
-      <w:proofErr w:type="spellEnd"/>
-      <w:r>
-        <w:rPr>
-          <w:rFonts w:ascii="Times New Roman" w:hAnsi="Times New Roman" w:cs="Times New Roman"/>
-          <w:szCs w:val="24"/>
-        </w:rPr>
-        <w:t xml:space="preserve"> et al. 2021; </w:t>
-      </w:r>
-      <w:proofErr w:type="spellStart"/>
-      <w:r>
-        <w:rPr>
-          <w:rFonts w:ascii="Times New Roman" w:hAnsi="Times New Roman" w:cs="Times New Roman"/>
-          <w:szCs w:val="24"/>
-        </w:rPr>
-        <w:t>Sifuna</w:t>
-      </w:r>
-      <w:proofErr w:type="spellEnd"/>
-      <w:r>
-        <w:rPr>
-          <w:rFonts w:ascii="Times New Roman" w:hAnsi="Times New Roman" w:cs="Times New Roman"/>
-          <w:szCs w:val="24"/>
-        </w:rPr>
-        <w:t xml:space="preserve"> &amp; </w:t>
-      </w:r>
-      <w:proofErr w:type="spellStart"/>
-      <w:r>
-        <w:rPr>
-          <w:rFonts w:ascii="Times New Roman" w:hAnsi="Times New Roman" w:cs="Times New Roman"/>
-          <w:szCs w:val="24"/>
-        </w:rPr>
-        <w:t>Sawamura</w:t>
-      </w:r>
-      <w:proofErr w:type="spellEnd"/>
-      <w:r>
-        <w:rPr>
-          <w:rFonts w:ascii="Times New Roman" w:hAnsi="Times New Roman" w:cs="Times New Roman"/>
-          <w:szCs w:val="24"/>
-        </w:rPr>
-        <w:t xml:space="preserve"> 2010; </w:t>
-      </w:r>
-      <w:proofErr w:type="spellStart"/>
-      <w:r>
-        <w:rPr>
-          <w:rFonts w:ascii="Times New Roman" w:hAnsi="Times New Roman" w:cs="Times New Roman"/>
-          <w:szCs w:val="24"/>
-        </w:rPr>
-        <w:t>Sifuna</w:t>
-      </w:r>
-      <w:proofErr w:type="spellEnd"/>
-      <w:r>
-        <w:rPr>
-          <w:rFonts w:ascii="Times New Roman" w:hAnsi="Times New Roman" w:cs="Times New Roman"/>
-          <w:szCs w:val="24"/>
-        </w:rPr>
-        <w:t xml:space="preserve"> et al. 2015</w:t>
+        <w:t>King 2000; Kitamura 2007; Sakaue et al. 2021; Sifuna &amp; Sawamura 2010; Sifuna et al. 2015</w:t>
       </w:r>
       <w:r>
         <w:rPr>
@@ -2906,23 +2842,7 @@
           <w:rFonts w:ascii="Times New Roman" w:hAnsi="Times New Roman" w:cs="Times New Roman"/>
           <w:szCs w:val="24"/>
         </w:rPr>
-        <w:t xml:space="preserve">Bourdieu &amp; </w:t>
-      </w:r>
-      <w:proofErr w:type="spellStart"/>
-      <w:r>
-        <w:rPr>
-          <w:rFonts w:ascii="Times New Roman" w:hAnsi="Times New Roman" w:cs="Times New Roman"/>
-          <w:szCs w:val="24"/>
-        </w:rPr>
-        <w:t>Passeron</w:t>
-      </w:r>
-      <w:proofErr w:type="spellEnd"/>
-      <w:r>
-        <w:rPr>
-          <w:rFonts w:ascii="Times New Roman" w:hAnsi="Times New Roman" w:cs="Times New Roman"/>
-          <w:szCs w:val="24"/>
-        </w:rPr>
-        <w:t xml:space="preserve"> 1990; 1970; </w:t>
+        <w:t xml:space="preserve">Bourdieu &amp; Passeron 1990; 1970; </w:t>
       </w:r>
       <w:r>
         <w:rPr>
@@ -4444,6 +4364,94 @@
       <w:r>
         <w:rPr>
           <w:rFonts w:ascii="Times New Roman" w:hAnsi="Times New Roman" w:cs="Times New Roman"/>
+          <w:szCs w:val="24"/>
+        </w:rPr>
+        <w:t>）</w:t>
+      </w:r>
+      <w:r>
+        <w:rPr>
+          <w:lang w:val="fr-FR"/>
+        </w:rPr>
+        <w:fldChar w:fldCharType="end"/>
+      </w:r>
+    </w:p>
+    <w:p>
+      <w:pPr>
+        <w:rPr>
+          <w:lang w:val="fr-FR"/>
+        </w:rPr>
+      </w:pPr>
+      <w:r>
+        <w:rPr>
+          <w:lang w:val="fr-FR"/>
+        </w:rPr>
+        <w:lastRenderedPageBreak/>
+        <w:fldChar w:fldCharType="begin"/>
+      </w:r>
+      <w:r>
+        <w:rPr>
+          <w:rFonts w:hint="eastAsia"/>
+          <w:lang w:val="fr-FR"/>
+        </w:rPr>
+        <w:instrText xml:space="preserve"> ADDIN ZOTERO_ITEM CSL_CITATION {"citationID":"y84aSDc6","properties":{"formattedCitation":"\\uc0\\u65288{}Chen 2018\\uc0\\u65289{}","plainCitation":"</w:instrText>
+      </w:r>
+      <w:r>
+        <w:rPr>
+          <w:rFonts w:hint="eastAsia"/>
+          <w:lang w:val="fr-FR"/>
+        </w:rPr>
+        <w:instrText>（</w:instrText>
+      </w:r>
+      <w:r>
+        <w:rPr>
+          <w:rFonts w:hint="eastAsia"/>
+          <w:lang w:val="fr-FR"/>
+        </w:rPr>
+        <w:instrText>Chen 2018</w:instrText>
+      </w:r>
+      <w:r>
+        <w:rPr>
+          <w:rFonts w:hint="eastAsia"/>
+          <w:lang w:val="fr-FR"/>
+        </w:rPr>
+        <w:instrText>）</w:instrText>
+      </w:r>
+      <w:r>
+        <w:rPr>
+          <w:rFonts w:hint="eastAsia"/>
+          <w:lang w:val="fr-FR"/>
+        </w:rPr>
+        <w:instrText>","noteIndex":0},"citationItems":[{"id":248,"uris":["http://zotero.org/users/2816249/items/UNQ</w:instrText>
+      </w:r>
+      <w:r>
+        <w:rPr>
+          <w:lang w:val="fr-FR"/>
+        </w:rPr>
+        <w:instrText xml:space="preserve">XKZHK"],"itemData":{"id":248,"type":"article-journal","container-title":"International journal of educational development","ISSN":"0738-0593","issue":"61","journalAbbreviation":"International journal of educational development","page":"92-105","title":"Education and transition to work: Evidence from Vietnam, Cambodia and Nepal","author":[{"family":"Chen","given":"Shuang"}],"issued":{"date-parts":[["2018"]]},"citation-key":"chen2018"}}],"schema":"https://github.com/citation-style-language/schema/raw/master/csl-citation.json"} </w:instrText>
+      </w:r>
+      <w:r>
+        <w:rPr>
+          <w:lang w:val="fr-FR"/>
+        </w:rPr>
+        <w:fldChar w:fldCharType="separate"/>
+      </w:r>
+      <w:r>
+        <w:rPr>
+          <w:rFonts w:ascii="Calibri" w:hAnsi="Calibri" w:cs="Calibri"/>
+          <w:szCs w:val="24"/>
+        </w:rPr>
+        <w:t>（</w:t>
+      </w:r>
+      <w:r>
+        <w:rPr>
+          <w:rFonts w:ascii="Calibri" w:hAnsi="Calibri" w:cs="Calibri"/>
+          <w:szCs w:val="24"/>
+        </w:rPr>
+        <w:t>Chen 2018</w:t>
+      </w:r>
+      <w:r>
+        <w:rPr>
+          <w:rFonts w:ascii="Calibri" w:hAnsi="Calibri" w:cs="Calibri"/>
           <w:szCs w:val="24"/>
         </w:rPr>
         <w:t>）</w:t>
@@ -5378,6 +5386,7 @@
           <w:rFonts w:ascii="Times New Roman" w:hAnsi="Times New Roman" w:cs="Times New Roman"/>
           <w:szCs w:val="24"/>
         </w:rPr>
+        <w:lastRenderedPageBreak/>
         <w:t>山田肖子、</w:t>
       </w:r>
       <w:r>
@@ -5392,7 +5401,16 @@
           <w:rFonts w:ascii="Times New Roman" w:hAnsi="Times New Roman" w:cs="Times New Roman"/>
           <w:szCs w:val="24"/>
         </w:rPr>
-        <w:t>、「アフリカ教育研究の歴史的展開と現在</w:t>
+        <w:t>、「アフリカ教育研究</w:t>
+      </w:r>
+      <w:bookmarkStart w:id="0" w:name="_GoBack"/>
+      <w:bookmarkEnd w:id="0"/>
+      <w:r>
+        <w:rPr>
+          <w:rFonts w:ascii="Times New Roman" w:hAnsi="Times New Roman" w:cs="Times New Roman"/>
+          <w:szCs w:val="24"/>
+        </w:rPr>
+        <w:t>の歴史的展開と現在</w:t>
       </w:r>
       <w:r>
         <w:rPr>
@@ -5508,7 +5526,6 @@
           <w:rFonts w:ascii="Times New Roman" w:hAnsi="Times New Roman" w:cs="Times New Roman"/>
           <w:szCs w:val="24"/>
         </w:rPr>
-        <w:lastRenderedPageBreak/>
         <w:t>リピエッツアラン、</w:t>
       </w:r>
       <w:r>
@@ -5752,7 +5769,7 @@
           <w:rFonts w:ascii="Times New Roman" w:hAnsi="Times New Roman" w:cs="Times New Roman"/>
           <w:szCs w:val="24"/>
         </w:rPr>
-        <w:t xml:space="preserve">King, Kenneth. 2000. “Towards Knowledge-Based Aid: A New Way of Working or a New North-South Divide?” </w:t>
+        <w:t xml:space="preserve">Chen, Shuang. 2018. “Education and Transition to Work: Evidence from Vietnam, Cambodia and Nepal” </w:t>
       </w:r>
       <w:r>
         <w:rPr>
@@ -5761,14 +5778,14 @@
           <w:iCs/>
           <w:szCs w:val="24"/>
         </w:rPr>
-        <w:t>Journal of International Cooperation in Education</w:t>
-      </w:r>
-      <w:r>
-        <w:rPr>
-          <w:rFonts w:ascii="Times New Roman" w:hAnsi="Times New Roman" w:cs="Times New Roman"/>
-          <w:szCs w:val="24"/>
-        </w:rPr>
-        <w:t>. Vol. 3, No. 2, pp. 23-48. https://doi.org/10.15027/34134</w:t>
+        <w:t>International Journal of Educational Development</w:t>
+      </w:r>
+      <w:r>
+        <w:rPr>
+          <w:rFonts w:ascii="Times New Roman" w:hAnsi="Times New Roman" w:cs="Times New Roman"/>
+          <w:szCs w:val="24"/>
+        </w:rPr>
+        <w:t xml:space="preserve">. No. 61, pp. 92-105. </w:t>
       </w:r>
     </w:p>
     <w:p>
@@ -5784,23 +5801,7 @@
           <w:rFonts w:ascii="Times New Roman" w:hAnsi="Times New Roman" w:cs="Times New Roman"/>
           <w:szCs w:val="24"/>
         </w:rPr>
-        <w:t xml:space="preserve">Kitamura, </w:t>
-      </w:r>
-      <w:proofErr w:type="spellStart"/>
-      <w:r>
-        <w:rPr>
-          <w:rFonts w:ascii="Times New Roman" w:hAnsi="Times New Roman" w:cs="Times New Roman"/>
-          <w:szCs w:val="24"/>
-        </w:rPr>
-        <w:t>Yuto</w:t>
-      </w:r>
-      <w:proofErr w:type="spellEnd"/>
-      <w:r>
-        <w:rPr>
-          <w:rFonts w:ascii="Times New Roman" w:hAnsi="Times New Roman" w:cs="Times New Roman"/>
-          <w:szCs w:val="24"/>
-        </w:rPr>
-        <w:t xml:space="preserve">. 2007. “The Political Dimension of International Cooperation in Education: Mechanisms of Global Governance to Promote Education for All.” In David Baker &amp; Alexander Wiseman (eds.), </w:t>
+        <w:t xml:space="preserve">King, Kenneth. 2000. “Towards Knowledge-Based Aid: A New Way of Working or a New North-South Divide?” </w:t>
       </w:r>
       <w:r>
         <w:rPr>
@@ -5809,14 +5810,14 @@
           <w:iCs/>
           <w:szCs w:val="24"/>
         </w:rPr>
-        <w:t>Education for All: Global Promises, National Challenges</w:t>
-      </w:r>
-      <w:r>
-        <w:rPr>
-          <w:rFonts w:ascii="Times New Roman" w:hAnsi="Times New Roman" w:cs="Times New Roman"/>
-          <w:szCs w:val="24"/>
-        </w:rPr>
-        <w:t xml:space="preserve">. Oxford: Elsevier, pp.33-74. </w:t>
+        <w:t>Journal of International Cooperation in Education</w:t>
+      </w:r>
+      <w:r>
+        <w:rPr>
+          <w:rFonts w:ascii="Times New Roman" w:hAnsi="Times New Roman" w:cs="Times New Roman"/>
+          <w:szCs w:val="24"/>
+        </w:rPr>
+        <w:t>. Vol. 3, No. 2, pp. 23-48. https://doi.org/10.15027/34134</w:t>
       </w:r>
     </w:p>
     <w:p>
@@ -5832,7 +5833,23 @@
           <w:rFonts w:ascii="Times New Roman" w:hAnsi="Times New Roman" w:cs="Times New Roman"/>
           <w:szCs w:val="24"/>
         </w:rPr>
-        <w:t xml:space="preserve">Lipton, Michael &amp; Lipton, Merle. 1993. “Creating Rural Livelihoods: Some Lessons for South Africa from Experience Elsewhere” </w:t>
+        <w:t xml:space="preserve">Kitamura, </w:t>
+      </w:r>
+      <w:proofErr w:type="spellStart"/>
+      <w:r>
+        <w:rPr>
+          <w:rFonts w:ascii="Times New Roman" w:hAnsi="Times New Roman" w:cs="Times New Roman"/>
+          <w:szCs w:val="24"/>
+        </w:rPr>
+        <w:t>Yuto</w:t>
+      </w:r>
+      <w:proofErr w:type="spellEnd"/>
+      <w:r>
+        <w:rPr>
+          <w:rFonts w:ascii="Times New Roman" w:hAnsi="Times New Roman" w:cs="Times New Roman"/>
+          <w:szCs w:val="24"/>
+        </w:rPr>
+        <w:t xml:space="preserve">. 2007. “The Political Dimension of International Cooperation in Education: Mechanisms of Global Governance to Promote Education for All.” In David Baker &amp; Alexander Wiseman (eds.), </w:t>
       </w:r>
       <w:r>
         <w:rPr>
@@ -5841,14 +5858,14 @@
           <w:iCs/>
           <w:szCs w:val="24"/>
         </w:rPr>
-        <w:t>World Development</w:t>
-      </w:r>
-      <w:r>
-        <w:rPr>
-          <w:rFonts w:ascii="Times New Roman" w:hAnsi="Times New Roman" w:cs="Times New Roman"/>
-          <w:szCs w:val="24"/>
-        </w:rPr>
-        <w:t>. Vol. 21, No. 9, pp. 1515-1548. https://doi.org/10.1016/0305-750X(93)90130-2</w:t>
+        <w:t>Education for All: Global Promises, National Challenges</w:t>
+      </w:r>
+      <w:r>
+        <w:rPr>
+          <w:rFonts w:ascii="Times New Roman" w:hAnsi="Times New Roman" w:cs="Times New Roman"/>
+          <w:szCs w:val="24"/>
+        </w:rPr>
+        <w:t xml:space="preserve">. Oxford: Elsevier, pp.33-74. </w:t>
       </w:r>
     </w:p>
     <w:p>
@@ -5864,7 +5881,7 @@
           <w:rFonts w:ascii="Times New Roman" w:hAnsi="Times New Roman" w:cs="Times New Roman"/>
           <w:szCs w:val="24"/>
         </w:rPr>
-        <w:t xml:space="preserve">Mayer, Philip. 1980. “The Origin and Decline of Two Rural Resistance Ideologies.” In Philip Mayer (ed.), </w:t>
+        <w:t xml:space="preserve">Lipton, Michael &amp; Lipton, Merle. 1993. “Creating Rural Livelihoods: Some Lessons for South Africa from Experience Elsewhere” </w:t>
       </w:r>
       <w:r>
         <w:rPr>
@@ -5873,34 +5890,14 @@
           <w:iCs/>
           <w:szCs w:val="24"/>
         </w:rPr>
-        <w:t xml:space="preserve">Black Villagers in an Industrial Society: Anthropological Perspectives on </w:t>
-      </w:r>
-      <w:proofErr w:type="spellStart"/>
-      <w:r>
-        <w:rPr>
-          <w:rFonts w:ascii="Times New Roman" w:hAnsi="Times New Roman" w:cs="Times New Roman"/>
-          <w:i/>
-          <w:iCs/>
-          <w:szCs w:val="24"/>
-        </w:rPr>
-        <w:t>Labour</w:t>
-      </w:r>
-      <w:proofErr w:type="spellEnd"/>
-      <w:r>
-        <w:rPr>
-          <w:rFonts w:ascii="Times New Roman" w:hAnsi="Times New Roman" w:cs="Times New Roman"/>
-          <w:i/>
-          <w:iCs/>
-          <w:szCs w:val="24"/>
-        </w:rPr>
-        <w:t xml:space="preserve"> Migration in South Africa</w:t>
-      </w:r>
-      <w:r>
-        <w:rPr>
-          <w:rFonts w:ascii="Times New Roman" w:hAnsi="Times New Roman" w:cs="Times New Roman"/>
-          <w:szCs w:val="24"/>
-        </w:rPr>
-        <w:t xml:space="preserve">. Cape Town: Oxford University Press, pp.1-80. </w:t>
+        <w:t>World Development</w:t>
+      </w:r>
+      <w:r>
+        <w:rPr>
+          <w:rFonts w:ascii="Times New Roman" w:hAnsi="Times New Roman" w:cs="Times New Roman"/>
+          <w:szCs w:val="24"/>
+        </w:rPr>
+        <w:t>. Vol. 21, No. 9, pp. 1515-1548. https://doi.org/10.1016/0305-750X(93)90130-2</w:t>
       </w:r>
     </w:p>
     <w:p>
@@ -5916,7 +5913,7 @@
           <w:rFonts w:ascii="Times New Roman" w:hAnsi="Times New Roman" w:cs="Times New Roman"/>
           <w:szCs w:val="24"/>
         </w:rPr>
-        <w:t xml:space="preserve">McClure, Arthur F., Chrisman, James R. &amp; Mock, Perry. 1985. </w:t>
+        <w:t xml:space="preserve">Mayer, Philip. 1980. “The Origin and Decline of Two Rural Resistance Ideologies.” In Philip Mayer (ed.), </w:t>
       </w:r>
       <w:r>
         <w:rPr>
@@ -5925,14 +5922,34 @@
           <w:iCs/>
           <w:szCs w:val="24"/>
         </w:rPr>
-        <w:t>Education for Work: The Historical Evolution of Vocational and Distributive Education in America</w:t>
-      </w:r>
-      <w:r>
-        <w:rPr>
-          <w:rFonts w:ascii="Times New Roman" w:hAnsi="Times New Roman" w:cs="Times New Roman"/>
-          <w:szCs w:val="24"/>
-        </w:rPr>
-        <w:t xml:space="preserve">. New Jersey: Associated University Press. </w:t>
+        <w:t xml:space="preserve">Black Villagers in an Industrial Society: Anthropological Perspectives on </w:t>
+      </w:r>
+      <w:proofErr w:type="spellStart"/>
+      <w:r>
+        <w:rPr>
+          <w:rFonts w:ascii="Times New Roman" w:hAnsi="Times New Roman" w:cs="Times New Roman"/>
+          <w:i/>
+          <w:iCs/>
+          <w:szCs w:val="24"/>
+        </w:rPr>
+        <w:t>Labour</w:t>
+      </w:r>
+      <w:proofErr w:type="spellEnd"/>
+      <w:r>
+        <w:rPr>
+          <w:rFonts w:ascii="Times New Roman" w:hAnsi="Times New Roman" w:cs="Times New Roman"/>
+          <w:i/>
+          <w:iCs/>
+          <w:szCs w:val="24"/>
+        </w:rPr>
+        <w:t xml:space="preserve"> Migration in South Africa</w:t>
+      </w:r>
+      <w:r>
+        <w:rPr>
+          <w:rFonts w:ascii="Times New Roman" w:hAnsi="Times New Roman" w:cs="Times New Roman"/>
+          <w:szCs w:val="24"/>
+        </w:rPr>
+        <w:t xml:space="preserve">. Cape Town: Oxford University Press, pp.1-80. </w:t>
       </w:r>
     </w:p>
     <w:p>
@@ -5943,85 +5960,12 @@
           <w:szCs w:val="24"/>
         </w:rPr>
       </w:pPr>
-      <w:proofErr w:type="spellStart"/>
-      <w:r>
-        <w:rPr>
-          <w:rFonts w:ascii="Times New Roman" w:hAnsi="Times New Roman" w:cs="Times New Roman"/>
-          <w:szCs w:val="24"/>
-        </w:rPr>
-        <w:t>Sakaue</w:t>
-      </w:r>
-      <w:proofErr w:type="spellEnd"/>
-      <w:r>
-        <w:rPr>
-          <w:rFonts w:ascii="Times New Roman" w:hAnsi="Times New Roman" w:cs="Times New Roman"/>
-          <w:szCs w:val="24"/>
-        </w:rPr>
-        <w:t xml:space="preserve">, </w:t>
-      </w:r>
-      <w:proofErr w:type="spellStart"/>
-      <w:r>
-        <w:rPr>
-          <w:rFonts w:ascii="Times New Roman" w:hAnsi="Times New Roman" w:cs="Times New Roman"/>
-          <w:szCs w:val="24"/>
-        </w:rPr>
-        <w:t>Katsuki</w:t>
-      </w:r>
-      <w:proofErr w:type="spellEnd"/>
-      <w:r>
-        <w:rPr>
-          <w:rFonts w:ascii="Times New Roman" w:hAnsi="Times New Roman" w:cs="Times New Roman"/>
-          <w:szCs w:val="24"/>
-        </w:rPr>
-        <w:t xml:space="preserve">, Ogawa, </w:t>
-      </w:r>
-      <w:proofErr w:type="spellStart"/>
-      <w:r>
-        <w:rPr>
-          <w:rFonts w:ascii="Times New Roman" w:hAnsi="Times New Roman" w:cs="Times New Roman"/>
-          <w:szCs w:val="24"/>
-        </w:rPr>
-        <w:t>Miku</w:t>
-      </w:r>
-      <w:proofErr w:type="spellEnd"/>
-      <w:r>
-        <w:rPr>
-          <w:rFonts w:ascii="Times New Roman" w:hAnsi="Times New Roman" w:cs="Times New Roman"/>
-          <w:szCs w:val="24"/>
-        </w:rPr>
-        <w:t xml:space="preserve"> &amp; </w:t>
-      </w:r>
-      <w:proofErr w:type="spellStart"/>
-      <w:r>
-        <w:rPr>
-          <w:rFonts w:ascii="Times New Roman" w:hAnsi="Times New Roman" w:cs="Times New Roman"/>
-          <w:szCs w:val="24"/>
-        </w:rPr>
-        <w:t>Sawamura</w:t>
-      </w:r>
-      <w:proofErr w:type="spellEnd"/>
-      <w:r>
-        <w:rPr>
-          <w:rFonts w:ascii="Times New Roman" w:hAnsi="Times New Roman" w:cs="Times New Roman"/>
-          <w:szCs w:val="24"/>
-        </w:rPr>
-        <w:t xml:space="preserve">, </w:t>
-      </w:r>
-      <w:proofErr w:type="spellStart"/>
-      <w:r>
-        <w:rPr>
-          <w:rFonts w:ascii="Times New Roman" w:hAnsi="Times New Roman" w:cs="Times New Roman"/>
-          <w:szCs w:val="24"/>
-        </w:rPr>
-        <w:t>Nobuhide</w:t>
-      </w:r>
-      <w:proofErr w:type="spellEnd"/>
-      <w:r>
-        <w:rPr>
-          <w:rFonts w:ascii="Times New Roman" w:hAnsi="Times New Roman" w:cs="Times New Roman"/>
-          <w:szCs w:val="24"/>
-        </w:rPr>
-        <w:t xml:space="preserve">. 2021. “Inequality in Learning Engagements Amid the COVID-19 Pandemic: A Comparative Study of Kenya, Uganda, and Malawi” </w:t>
+      <w:r>
+        <w:rPr>
+          <w:rFonts w:ascii="Times New Roman" w:hAnsi="Times New Roman" w:cs="Times New Roman"/>
+          <w:szCs w:val="24"/>
+        </w:rPr>
+        <w:t xml:space="preserve">McClure, Arthur F., Chrisman, James R. &amp; Mock, Perry. 1985. </w:t>
       </w:r>
       <w:r>
         <w:rPr>
@@ -6030,14 +5974,14 @@
           <w:iCs/>
           <w:szCs w:val="24"/>
         </w:rPr>
-        <w:t>Africa Educational Research Journal</w:t>
-      </w:r>
-      <w:r>
-        <w:rPr>
-          <w:rFonts w:ascii="Times New Roman" w:hAnsi="Times New Roman" w:cs="Times New Roman"/>
-          <w:szCs w:val="24"/>
-        </w:rPr>
-        <w:t xml:space="preserve">. Vol. 12, pp. 4-18. </w:t>
+        <w:t>Education for Work: The Historical Evolution of Vocational and Distributive Education in America</w:t>
+      </w:r>
+      <w:r>
+        <w:rPr>
+          <w:rFonts w:ascii="Times New Roman" w:hAnsi="Times New Roman" w:cs="Times New Roman"/>
+          <w:szCs w:val="24"/>
+        </w:rPr>
+        <w:t xml:space="preserve">. New Jersey: Associated University Press. </w:t>
       </w:r>
     </w:p>
     <w:p>
@@ -6054,7 +5998,7 @@
           <w:rFonts w:ascii="Times New Roman" w:hAnsi="Times New Roman" w:cs="Times New Roman"/>
           <w:szCs w:val="24"/>
         </w:rPr>
-        <w:t>Sifuna</w:t>
+        <w:t>Sakaue</w:t>
       </w:r>
       <w:proofErr w:type="spellEnd"/>
       <w:r>
@@ -6062,7 +6006,7 @@
           <w:rFonts w:ascii="Times New Roman" w:hAnsi="Times New Roman" w:cs="Times New Roman"/>
           <w:szCs w:val="24"/>
         </w:rPr>
-        <w:t xml:space="preserve">, Daniel N. &amp; </w:t>
+        <w:t xml:space="preserve">, </w:t>
       </w:r>
       <w:proofErr w:type="spellStart"/>
       <w:r>
@@ -6070,6 +6014,38 @@
           <w:rFonts w:ascii="Times New Roman" w:hAnsi="Times New Roman" w:cs="Times New Roman"/>
           <w:szCs w:val="24"/>
         </w:rPr>
+        <w:t>Katsuki</w:t>
+      </w:r>
+      <w:proofErr w:type="spellEnd"/>
+      <w:r>
+        <w:rPr>
+          <w:rFonts w:ascii="Times New Roman" w:hAnsi="Times New Roman" w:cs="Times New Roman"/>
+          <w:szCs w:val="24"/>
+        </w:rPr>
+        <w:t xml:space="preserve">, Ogawa, </w:t>
+      </w:r>
+      <w:proofErr w:type="spellStart"/>
+      <w:r>
+        <w:rPr>
+          <w:rFonts w:ascii="Times New Roman" w:hAnsi="Times New Roman" w:cs="Times New Roman"/>
+          <w:szCs w:val="24"/>
+        </w:rPr>
+        <w:t>Miku</w:t>
+      </w:r>
+      <w:proofErr w:type="spellEnd"/>
+      <w:r>
+        <w:rPr>
+          <w:rFonts w:ascii="Times New Roman" w:hAnsi="Times New Roman" w:cs="Times New Roman"/>
+          <w:szCs w:val="24"/>
+        </w:rPr>
+        <w:t xml:space="preserve"> &amp; </w:t>
+      </w:r>
+      <w:proofErr w:type="spellStart"/>
+      <w:r>
+        <w:rPr>
+          <w:rFonts w:ascii="Times New Roman" w:hAnsi="Times New Roman" w:cs="Times New Roman"/>
+          <w:szCs w:val="24"/>
+        </w:rPr>
         <w:t>Sawamura</w:t>
       </w:r>
       <w:proofErr w:type="spellEnd"/>
@@ -6094,7 +6070,7 @@
           <w:rFonts w:ascii="Times New Roman" w:hAnsi="Times New Roman" w:cs="Times New Roman"/>
           <w:szCs w:val="24"/>
         </w:rPr>
-        <w:t xml:space="preserve">. 2010. </w:t>
+        <w:t xml:space="preserve">. 2021. “Inequality in Learning Engagements Amid the COVID-19 Pandemic: A Comparative Study of Kenya, Uganda, and Malawi” </w:t>
       </w:r>
       <w:r>
         <w:rPr>
@@ -6103,14 +6079,14 @@
           <w:iCs/>
           <w:szCs w:val="24"/>
         </w:rPr>
-        <w:t>Challenges of Quality Education in Sub-Saharan African Countries</w:t>
-      </w:r>
-      <w:r>
-        <w:rPr>
-          <w:rFonts w:ascii="Times New Roman" w:hAnsi="Times New Roman" w:cs="Times New Roman"/>
-          <w:szCs w:val="24"/>
-        </w:rPr>
-        <w:t xml:space="preserve">. New York: Nova Science Publishers. </w:t>
+        <w:t>Africa Educational Research Journal</w:t>
+      </w:r>
+      <w:r>
+        <w:rPr>
+          <w:rFonts w:ascii="Times New Roman" w:hAnsi="Times New Roman" w:cs="Times New Roman"/>
+          <w:szCs w:val="24"/>
+        </w:rPr>
+        <w:t xml:space="preserve">. Vol. 12, pp. 4-18. </w:t>
       </w:r>
     </w:p>
     <w:p>
@@ -6135,7 +6111,7 @@
           <w:rFonts w:ascii="Times New Roman" w:hAnsi="Times New Roman" w:cs="Times New Roman"/>
           <w:szCs w:val="24"/>
         </w:rPr>
-        <w:t xml:space="preserve">, Daniel N., </w:t>
+        <w:t xml:space="preserve">, Daniel N. &amp; </w:t>
       </w:r>
       <w:proofErr w:type="spellStart"/>
       <w:r>
@@ -6167,55 +6143,7 @@
           <w:rFonts w:ascii="Times New Roman" w:hAnsi="Times New Roman" w:cs="Times New Roman"/>
           <w:szCs w:val="24"/>
         </w:rPr>
-        <w:t xml:space="preserve">, Shimada, </w:t>
-      </w:r>
-      <w:proofErr w:type="spellStart"/>
-      <w:r>
-        <w:rPr>
-          <w:rFonts w:ascii="Times New Roman" w:hAnsi="Times New Roman" w:cs="Times New Roman"/>
-          <w:szCs w:val="24"/>
-        </w:rPr>
-        <w:t>Kentaro</w:t>
-      </w:r>
-      <w:proofErr w:type="spellEnd"/>
-      <w:r>
-        <w:rPr>
-          <w:rFonts w:ascii="Times New Roman" w:hAnsi="Times New Roman" w:cs="Times New Roman"/>
-          <w:szCs w:val="24"/>
-        </w:rPr>
-        <w:t xml:space="preserve"> &amp; </w:t>
-      </w:r>
-      <w:proofErr w:type="spellStart"/>
-      <w:r>
-        <w:rPr>
-          <w:rFonts w:ascii="Times New Roman" w:hAnsi="Times New Roman" w:cs="Times New Roman"/>
-          <w:szCs w:val="24"/>
-        </w:rPr>
-        <w:t>Malenya</w:t>
-      </w:r>
-      <w:proofErr w:type="spellEnd"/>
-      <w:r>
-        <w:rPr>
-          <w:rFonts w:ascii="Times New Roman" w:hAnsi="Times New Roman" w:cs="Times New Roman"/>
-          <w:szCs w:val="24"/>
-        </w:rPr>
-        <w:t xml:space="preserve">, Francis L. 2015. “UPE Policy and Quality of Education in Kenya.” In Keiichi Ogawa &amp; </w:t>
-      </w:r>
-      <w:proofErr w:type="spellStart"/>
-      <w:r>
-        <w:rPr>
-          <w:rFonts w:ascii="Times New Roman" w:hAnsi="Times New Roman" w:cs="Times New Roman"/>
-          <w:szCs w:val="24"/>
-        </w:rPr>
-        <w:t>Mikiko</w:t>
-      </w:r>
-      <w:proofErr w:type="spellEnd"/>
-      <w:r>
-        <w:rPr>
-          <w:rFonts w:ascii="Times New Roman" w:hAnsi="Times New Roman" w:cs="Times New Roman"/>
-          <w:szCs w:val="24"/>
-        </w:rPr>
-        <w:t xml:space="preserve"> Nishimura (eds.), </w:t>
+        <w:t xml:space="preserve">. 2010. </w:t>
       </w:r>
       <w:r>
         <w:rPr>
@@ -6224,14 +6152,14 @@
           <w:iCs/>
           <w:szCs w:val="24"/>
         </w:rPr>
-        <w:t>Comparative Analysis on Universal Primary Education Policy and Practice in Sub-Saharan Africa</w:t>
-      </w:r>
-      <w:r>
-        <w:rPr>
-          <w:rFonts w:ascii="Times New Roman" w:hAnsi="Times New Roman" w:cs="Times New Roman"/>
-          <w:szCs w:val="24"/>
-        </w:rPr>
-        <w:t xml:space="preserve">. Brill, pp.135-153. </w:t>
+        <w:t>Challenges of Quality Education in Sub-Saharan African Countries</w:t>
+      </w:r>
+      <w:r>
+        <w:rPr>
+          <w:rFonts w:ascii="Times New Roman" w:hAnsi="Times New Roman" w:cs="Times New Roman"/>
+          <w:szCs w:val="24"/>
+        </w:rPr>
+        <w:t xml:space="preserve">. New York: Nova Science Publishers. </w:t>
       </w:r>
     </w:p>
     <w:p>
@@ -6242,12 +6170,117 @@
           <w:szCs w:val="24"/>
         </w:rPr>
       </w:pPr>
-      <w:r>
-        <w:rPr>
-          <w:rFonts w:ascii="Times New Roman" w:hAnsi="Times New Roman" w:cs="Times New Roman"/>
-          <w:szCs w:val="24"/>
-        </w:rPr>
-        <w:t>Stiglitz, Joseph E. 1998. “More Instruments and Broader Goals: Moving toward the Post-Washington Consensus.” The United Nations University World Institute for Development Economics Research, Helsinki. http://www.wider.unu.edu/ stiglitz.htm (January 15, 2001)</w:t>
+      <w:proofErr w:type="spellStart"/>
+      <w:r>
+        <w:rPr>
+          <w:rFonts w:ascii="Times New Roman" w:hAnsi="Times New Roman" w:cs="Times New Roman"/>
+          <w:szCs w:val="24"/>
+        </w:rPr>
+        <w:t>Sifuna</w:t>
+      </w:r>
+      <w:proofErr w:type="spellEnd"/>
+      <w:r>
+        <w:rPr>
+          <w:rFonts w:ascii="Times New Roman" w:hAnsi="Times New Roman" w:cs="Times New Roman"/>
+          <w:szCs w:val="24"/>
+        </w:rPr>
+        <w:t xml:space="preserve">, Daniel N., </w:t>
+      </w:r>
+      <w:proofErr w:type="spellStart"/>
+      <w:r>
+        <w:rPr>
+          <w:rFonts w:ascii="Times New Roman" w:hAnsi="Times New Roman" w:cs="Times New Roman"/>
+          <w:szCs w:val="24"/>
+        </w:rPr>
+        <w:t>Sawamura</w:t>
+      </w:r>
+      <w:proofErr w:type="spellEnd"/>
+      <w:r>
+        <w:rPr>
+          <w:rFonts w:ascii="Times New Roman" w:hAnsi="Times New Roman" w:cs="Times New Roman"/>
+          <w:szCs w:val="24"/>
+        </w:rPr>
+        <w:t xml:space="preserve">, </w:t>
+      </w:r>
+      <w:proofErr w:type="spellStart"/>
+      <w:r>
+        <w:rPr>
+          <w:rFonts w:ascii="Times New Roman" w:hAnsi="Times New Roman" w:cs="Times New Roman"/>
+          <w:szCs w:val="24"/>
+        </w:rPr>
+        <w:t>Nobuhide</w:t>
+      </w:r>
+      <w:proofErr w:type="spellEnd"/>
+      <w:r>
+        <w:rPr>
+          <w:rFonts w:ascii="Times New Roman" w:hAnsi="Times New Roman" w:cs="Times New Roman"/>
+          <w:szCs w:val="24"/>
+        </w:rPr>
+        <w:t xml:space="preserve">, Shimada, </w:t>
+      </w:r>
+      <w:proofErr w:type="spellStart"/>
+      <w:r>
+        <w:rPr>
+          <w:rFonts w:ascii="Times New Roman" w:hAnsi="Times New Roman" w:cs="Times New Roman"/>
+          <w:szCs w:val="24"/>
+        </w:rPr>
+        <w:t>Kentaro</w:t>
+      </w:r>
+      <w:proofErr w:type="spellEnd"/>
+      <w:r>
+        <w:rPr>
+          <w:rFonts w:ascii="Times New Roman" w:hAnsi="Times New Roman" w:cs="Times New Roman"/>
+          <w:szCs w:val="24"/>
+        </w:rPr>
+        <w:t xml:space="preserve"> &amp; </w:t>
+      </w:r>
+      <w:proofErr w:type="spellStart"/>
+      <w:r>
+        <w:rPr>
+          <w:rFonts w:ascii="Times New Roman" w:hAnsi="Times New Roman" w:cs="Times New Roman"/>
+          <w:szCs w:val="24"/>
+        </w:rPr>
+        <w:t>Malenya</w:t>
+      </w:r>
+      <w:proofErr w:type="spellEnd"/>
+      <w:r>
+        <w:rPr>
+          <w:rFonts w:ascii="Times New Roman" w:hAnsi="Times New Roman" w:cs="Times New Roman"/>
+          <w:szCs w:val="24"/>
+        </w:rPr>
+        <w:t xml:space="preserve">, Francis L. 2015. “UPE Policy and Quality of Education in Kenya.” In Keiichi Ogawa &amp; </w:t>
+      </w:r>
+      <w:proofErr w:type="spellStart"/>
+      <w:r>
+        <w:rPr>
+          <w:rFonts w:ascii="Times New Roman" w:hAnsi="Times New Roman" w:cs="Times New Roman"/>
+          <w:szCs w:val="24"/>
+        </w:rPr>
+        <w:t>Mikiko</w:t>
+      </w:r>
+      <w:proofErr w:type="spellEnd"/>
+      <w:r>
+        <w:rPr>
+          <w:rFonts w:ascii="Times New Roman" w:hAnsi="Times New Roman" w:cs="Times New Roman"/>
+          <w:szCs w:val="24"/>
+        </w:rPr>
+        <w:t xml:space="preserve"> Nishimura (eds.), </w:t>
+      </w:r>
+      <w:r>
+        <w:rPr>
+          <w:rFonts w:ascii="Times New Roman" w:hAnsi="Times New Roman" w:cs="Times New Roman"/>
+          <w:i/>
+          <w:iCs/>
+          <w:szCs w:val="24"/>
+        </w:rPr>
+        <w:t>Comparative Analysis on Universal Primary Education Policy and Practice in Sub-Saharan Africa</w:t>
+      </w:r>
+      <w:r>
+        <w:rPr>
+          <w:rFonts w:ascii="Times New Roman" w:hAnsi="Times New Roman" w:cs="Times New Roman"/>
+          <w:szCs w:val="24"/>
+        </w:rPr>
+        <w:t xml:space="preserve">. Brill, pp.135-153. </w:t>
       </w:r>
     </w:p>
     <w:p>
@@ -6263,23 +6296,7 @@
           <w:rFonts w:ascii="Times New Roman" w:hAnsi="Times New Roman" w:cs="Times New Roman"/>
           <w:szCs w:val="24"/>
         </w:rPr>
-        <w:t xml:space="preserve">Thoburn, John T. 2000. “Development Studies Education in Universities in the New Millennium: A United Kingdom Perspective” </w:t>
-      </w:r>
-      <w:r>
-        <w:rPr>
-          <w:rFonts w:ascii="Times New Roman" w:hAnsi="Times New Roman" w:cs="Times New Roman"/>
-          <w:i/>
-          <w:iCs/>
-          <w:szCs w:val="24"/>
-        </w:rPr>
-        <w:t>Journal of International Development Studies</w:t>
-      </w:r>
-      <w:r>
-        <w:rPr>
-          <w:rFonts w:ascii="Times New Roman" w:hAnsi="Times New Roman" w:cs="Times New Roman"/>
-          <w:szCs w:val="24"/>
-        </w:rPr>
-        <w:t xml:space="preserve">. Vol. 9, No. 2, pp. 49-62. </w:t>
+        <w:t>Stiglitz, Joseph E. 1998. “More Instruments and Broader Goals: Moving toward the Post-Washington Consensus.” The United Nations University World Institute for Development Economics Research, Helsinki. http://www.wider.unu.edu/ stiglitz.htm (January 15, 2001)</w:t>
       </w:r>
     </w:p>
     <w:p>
@@ -6295,7 +6312,7 @@
           <w:rFonts w:ascii="Times New Roman" w:hAnsi="Times New Roman" w:cs="Times New Roman"/>
           <w:szCs w:val="24"/>
         </w:rPr>
-        <w:t xml:space="preserve">World Bank. 1998. </w:t>
+        <w:t xml:space="preserve">Thoburn, John T. 2000. “Development Studies Education in Universities in the New Millennium: A United Kingdom Perspective” </w:t>
       </w:r>
       <w:r>
         <w:rPr>
@@ -6304,14 +6321,14 @@
           <w:iCs/>
           <w:szCs w:val="24"/>
         </w:rPr>
-        <w:t>World Development Report 1998/1999: Knowledge for Development</w:t>
-      </w:r>
-      <w:r>
-        <w:rPr>
-          <w:rFonts w:ascii="Times New Roman" w:hAnsi="Times New Roman" w:cs="Times New Roman"/>
-          <w:szCs w:val="24"/>
-        </w:rPr>
-        <w:t xml:space="preserve">. New York: Oxford University Press. </w:t>
+        <w:t>Journal of International Development Studies</w:t>
+      </w:r>
+      <w:r>
+        <w:rPr>
+          <w:rFonts w:ascii="Times New Roman" w:hAnsi="Times New Roman" w:cs="Times New Roman"/>
+          <w:szCs w:val="24"/>
+        </w:rPr>
+        <w:t xml:space="preserve">. Vol. 9, No. 2, pp. 49-62. </w:t>
       </w:r>
     </w:p>
     <w:p>
@@ -6327,7 +6344,8 @@
           <w:rFonts w:ascii="Times New Roman" w:hAnsi="Times New Roman" w:cs="Times New Roman"/>
           <w:szCs w:val="24"/>
         </w:rPr>
-        <w:t xml:space="preserve">World Bank. 2000. </w:t>
+        <w:lastRenderedPageBreak/>
+        <w:t xml:space="preserve">World Bank. 1998. </w:t>
       </w:r>
       <w:r>
         <w:rPr>
@@ -6336,7 +6354,7 @@
           <w:iCs/>
           <w:szCs w:val="24"/>
         </w:rPr>
-        <w:t>World Development Report 2000/2001: Attacking Poverty</w:t>
+        <w:t>World Development Report 1998/1999: Knowledge for Development</w:t>
       </w:r>
       <w:r>
         <w:rPr>
@@ -6359,15 +6377,45 @@
           <w:rFonts w:ascii="Times New Roman" w:hAnsi="Times New Roman" w:cs="Times New Roman"/>
           <w:szCs w:val="24"/>
         </w:rPr>
-        <w:t>World Bank. n.d. “School Enrollment, Primary (% Gross) - Madagascar”. https://data.worldbank.org/indicator/SE.PRM.ENRR?locations=MG (December 9, 2021)</w:t>
+        <w:t xml:space="preserve">World Bank. 2000. </w:t>
+      </w:r>
+      <w:r>
+        <w:rPr>
+          <w:rFonts w:ascii="Times New Roman" w:hAnsi="Times New Roman" w:cs="Times New Roman"/>
+          <w:i/>
+          <w:iCs/>
+          <w:szCs w:val="24"/>
+        </w:rPr>
+        <w:t>World Development Report 2000/2001: Attacking Poverty</w:t>
+      </w:r>
+      <w:r>
+        <w:rPr>
+          <w:rFonts w:ascii="Times New Roman" w:hAnsi="Times New Roman" w:cs="Times New Roman"/>
+          <w:szCs w:val="24"/>
+        </w:rPr>
+        <w:t xml:space="preserve">. New York: Oxford University Press. </w:t>
       </w:r>
     </w:p>
     <w:p>
+      <w:pPr>
+        <w:pStyle w:val="Bibliography"/>
+        <w:rPr>
+          <w:rFonts w:ascii="Times New Roman" w:hAnsi="Times New Roman" w:cs="Times New Roman"/>
+          <w:szCs w:val="24"/>
+        </w:rPr>
+      </w:pPr>
+      <w:r>
+        <w:rPr>
+          <w:rFonts w:ascii="Times New Roman" w:hAnsi="Times New Roman" w:cs="Times New Roman"/>
+          <w:szCs w:val="24"/>
+        </w:rPr>
+        <w:t>World Bank. n.d. “School Enrollment, Primary (% Gross) - Madagascar”. https://data.worldbank.org/indicator/SE.PRM.ENRR?locations=MG (December 9, 2021)</w:t>
+      </w:r>
+    </w:p>
+    <w:p>
       <w:r>
         <w:fldChar w:fldCharType="end"/>
       </w:r>
-      <w:bookmarkStart w:id="0" w:name="_GoBack"/>
-      <w:bookmarkEnd w:id="0"/>
     </w:p>
     <w:sectPr>
       <w:pgSz w:w="11906" w:h="16838"/>

</xml_diff>

<commit_message>
Fixed edition in English JIDS
</commit_message>
<xml_diff>
--- a/output/chicago-author-date-aerj-ja-test.docx
+++ b/output/chicago-author-date-aerj-ja-test.docx
@@ -4427,7 +4427,7 @@
         <w:rPr>
           <w:lang w:val="fr-FR"/>
         </w:rPr>
-        <w:instrText xml:space="preserve">XKZHK"],"itemData":{"id":248,"type":"article-journal","container-title":"International journal of educational development","ISSN":"0738-0593","issue":"61","journalAbbreviation":"International journal of educational development","page":"92-105","title":"Education and transition to work: Evidence from Vietnam, Cambodia and Nepal","author":[{"family":"Chen","given":"Shuang"}],"issued":{"date-parts":[["2018"]]},"citation-key":"chen2018"}}],"schema":"https://github.com/citation-style-language/schema/raw/master/csl-citation.json"} </w:instrText>
+        <w:instrText xml:space="preserve">XKZHK"],"itemData":{"id":248,"type":"article-journal","container-title":"International journal of educational development","ISSN":"0738-0593","journalAbbreviation":"International journal of educational development","page":"92-105","title":"Education and transition to work: Evidence from Vietnam, Cambodia and Nepal","volume":"61","author":[{"family":"Chen","given":"Shuang"}],"issued":{"date-parts":[["2018"]]},"citation-key":"chen2018"}}],"schema":"https://github.com/citation-style-language/schema/raw/master/csl-citation.json"} </w:instrText>
       </w:r>
       <w:r>
         <w:rPr>
@@ -4508,6 +4508,8 @@
       <w:r>
         <w:fldChar w:fldCharType="separate"/>
       </w:r>
+      <w:bookmarkStart w:id="0" w:name="_GoBack"/>
+      <w:bookmarkEnd w:id="0"/>
       <w:r>
         <w:rPr>
           <w:rFonts w:ascii="Times New Roman" w:hAnsi="Times New Roman" w:cs="Times New Roman"/>
@@ -5131,7 +5133,21 @@
           <w:rFonts w:ascii="Times New Roman" w:hAnsi="Times New Roman" w:cs="Times New Roman"/>
           <w:szCs w:val="24"/>
         </w:rPr>
-        <w:t>、『世界的人気はなぜ生まれるのか』、柴田元幸訳、大阪大学出版会。</w:t>
+        <w:t>、『世界的人気はなぜ生まれるのか』、柴田元幸訳、</w:t>
+      </w:r>
+      <w:r>
+        <w:rPr>
+          <w:rFonts w:ascii="Times New Roman" w:hAnsi="Times New Roman" w:cs="Times New Roman"/>
+          <w:szCs w:val="24"/>
+        </w:rPr>
+        <w:t xml:space="preserve">, </w:t>
+      </w:r>
+      <w:r>
+        <w:rPr>
+          <w:rFonts w:ascii="Times New Roman" w:hAnsi="Times New Roman" w:cs="Times New Roman"/>
+          <w:szCs w:val="24"/>
+        </w:rPr>
+        <w:t>大阪大学出版会。</w:t>
       </w:r>
     </w:p>
     <w:p>
@@ -5233,7 +5249,21 @@
           <w:rFonts w:ascii="Times New Roman" w:hAnsi="Times New Roman" w:cs="Times New Roman"/>
           <w:szCs w:val="24"/>
         </w:rPr>
-        <w:t>教育・社会・文化』、宮島喬訳、藤原書店。</w:t>
+        <w:t>教育・社会・文化』、宮島喬訳、</w:t>
+      </w:r>
+      <w:r>
+        <w:rPr>
+          <w:rFonts w:ascii="Times New Roman" w:hAnsi="Times New Roman" w:cs="Times New Roman"/>
+          <w:szCs w:val="24"/>
+        </w:rPr>
+        <w:t xml:space="preserve">, </w:t>
+      </w:r>
+      <w:r>
+        <w:rPr>
+          <w:rFonts w:ascii="Times New Roman" w:hAnsi="Times New Roman" w:cs="Times New Roman"/>
+          <w:szCs w:val="24"/>
+        </w:rPr>
+        <w:t>藤原書店。</w:t>
       </w:r>
       <w:r>
         <w:rPr>
@@ -5401,16 +5431,7 @@
           <w:rFonts w:ascii="Times New Roman" w:hAnsi="Times New Roman" w:cs="Times New Roman"/>
           <w:szCs w:val="24"/>
         </w:rPr>
-        <w:t>、「アフリカ教育研究</w:t>
-      </w:r>
-      <w:bookmarkStart w:id="0" w:name="_GoBack"/>
-      <w:bookmarkEnd w:id="0"/>
-      <w:r>
-        <w:rPr>
-          <w:rFonts w:ascii="Times New Roman" w:hAnsi="Times New Roman" w:cs="Times New Roman"/>
-          <w:szCs w:val="24"/>
-        </w:rPr>
-        <w:t>の歴史的展開と現在</w:t>
+        <w:t>、「アフリカ教育研究の歴史的展開と現在</w:t>
       </w:r>
       <w:r>
         <w:rPr>
@@ -5554,7 +5575,21 @@
           <w:rFonts w:ascii="Times New Roman" w:hAnsi="Times New Roman" w:cs="Times New Roman"/>
           <w:szCs w:val="24"/>
         </w:rPr>
-        <w:t>い経済」』、井上泰夫訳、藤原書店。</w:t>
+        <w:t>い経済」』、井上泰夫訳、</w:t>
+      </w:r>
+      <w:r>
+        <w:rPr>
+          <w:rFonts w:ascii="Times New Roman" w:hAnsi="Times New Roman" w:cs="Times New Roman"/>
+          <w:szCs w:val="24"/>
+        </w:rPr>
+        <w:t xml:space="preserve">, </w:t>
+      </w:r>
+      <w:r>
+        <w:rPr>
+          <w:rFonts w:ascii="Times New Roman" w:hAnsi="Times New Roman" w:cs="Times New Roman"/>
+          <w:szCs w:val="24"/>
+        </w:rPr>
+        <w:t>藤原書店。</w:t>
       </w:r>
     </w:p>
     <w:p>
@@ -5753,7 +5788,7 @@
           <w:rFonts w:ascii="Times New Roman" w:hAnsi="Times New Roman" w:cs="Times New Roman"/>
           <w:szCs w:val="24"/>
         </w:rPr>
-        <w:t>, Tom B. (Trans.). 2nd ed. preface to the 1990 edition by Pierre Bourdieu. London: Sage Publications : In association with Theory, Culture &amp; Society. Theory, Culture and Society. https://opac.library.osaka-u.ac.jp/opac/opac_link/bibid/2001112163</w:t>
+        <w:t>, Tom B. (Trans.), 2nd ed. preface to the 1990 edition by Pierre Bourdieu. London: Sage Publications : In association with Theory, Culture &amp; Society. Theory, Culture and Society. https://opac.library.osaka-u.ac.jp/opac/opac_link/bibid/2001112163</w:t>
       </w:r>
     </w:p>
     <w:p>
@@ -5785,7 +5820,7 @@
           <w:rFonts w:ascii="Times New Roman" w:hAnsi="Times New Roman" w:cs="Times New Roman"/>
           <w:szCs w:val="24"/>
         </w:rPr>
-        <w:t xml:space="preserve">. No. 61, pp. 92-105. </w:t>
+        <w:t xml:space="preserve">. Vol. 61, pp. 92-105. </w:t>
       </w:r>
     </w:p>
     <w:p>

</xml_diff>

<commit_message>
Added an English book
</commit_message>
<xml_diff>
--- a/output/chicago-author-date-aerj-ja-test.docx
+++ b/output/chicago-author-date-aerj-ja-test.docx
@@ -2134,6 +2134,106 @@
           <w:rFonts w:ascii="Times New Roman" w:eastAsia="ＭＳ 明朝" w:hAnsi="Times New Roman"/>
         </w:rPr>
       </w:pPr>
+      <w:r>
+        <w:rPr>
+          <w:rFonts w:ascii="Times New Roman" w:eastAsia="ＭＳ 明朝" w:hAnsi="Times New Roman"/>
+        </w:rPr>
+        <w:fldChar w:fldCharType="begin"/>
+      </w:r>
+      <w:r>
+        <w:rPr>
+          <w:rFonts w:ascii="Times New Roman" w:eastAsia="ＭＳ 明朝" w:hAnsi="Times New Roman" w:hint="eastAsia"/>
+        </w:rPr>
+        <w:instrText xml:space="preserve"> ADDIN ZOTERO_ITEM CSL_CITATION {"citationID":"xEvQZHH4","properties":{"formattedCitation":"\\uc0\\u65288{}Abidogun &amp; Falola 2020\\uc0\\u65289{}","plainCitation":"</w:instrText>
+      </w:r>
+      <w:r>
+        <w:rPr>
+          <w:rFonts w:ascii="Times New Roman" w:eastAsia="ＭＳ 明朝" w:hAnsi="Times New Roman" w:hint="eastAsia"/>
+        </w:rPr>
+        <w:instrText>（</w:instrText>
+      </w:r>
+      <w:r>
+        <w:rPr>
+          <w:rFonts w:ascii="Times New Roman" w:eastAsia="ＭＳ 明朝" w:hAnsi="Times New Roman" w:hint="eastAsia"/>
+        </w:rPr>
+        <w:instrText>Abidogun &amp; Falola 2020</w:instrText>
+      </w:r>
+      <w:r>
+        <w:rPr>
+          <w:rFonts w:ascii="Times New Roman" w:eastAsia="ＭＳ 明朝" w:hAnsi="Times New Roman" w:hint="eastAsia"/>
+        </w:rPr>
+        <w:instrText>）</w:instrText>
+      </w:r>
+      <w:r>
+        <w:rPr>
+          <w:rFonts w:ascii="Times New Roman" w:eastAsia="ＭＳ 明朝" w:hAnsi="Times New Roman" w:hint="eastAsia"/>
+        </w:rPr>
+        <w:instrText>","noteIndex":0},"citationItems":[{"id":1002,"uris":["http://zotero.</w:instrText>
+      </w:r>
+      <w:r>
+        <w:rPr>
+          <w:rFonts w:ascii="Times New Roman" w:eastAsia="ＭＳ 明朝" w:hAnsi="Times New Roman"/>
+        </w:rPr>
+        <w:instrText xml:space="preserve">org/users/2816249/items/B8KA3IJN"],"itemData":{"id":1002,"type":"book","publisher":"Springer","title":"The Palgrave Handbook of African Education and Indigenous Knowledge","author":[{"family":"Abidogun","given":"Jamaine M"},{"family":"Falola","given":"Toyin"}],"issued":{"date-parts":[["2020"]]},"citation-key":"abidogun2020"}}],"schema":"https://github.com/citation-style-language/schema/raw/master/csl-citation.json"} </w:instrText>
+      </w:r>
+      <w:r>
+        <w:rPr>
+          <w:rFonts w:ascii="Times New Roman" w:eastAsia="ＭＳ 明朝" w:hAnsi="Times New Roman"/>
+        </w:rPr>
+        <w:fldChar w:fldCharType="separate"/>
+      </w:r>
+      <w:r>
+        <w:rPr>
+          <w:rFonts w:ascii="Times New Roman" w:hAnsi="Times New Roman" w:cs="Times New Roman"/>
+          <w:szCs w:val="24"/>
+        </w:rPr>
+        <w:t>（</w:t>
+      </w:r>
+      <w:proofErr w:type="spellStart"/>
+      <w:r>
+        <w:rPr>
+          <w:rFonts w:ascii="Times New Roman" w:hAnsi="Times New Roman" w:cs="Times New Roman"/>
+          <w:szCs w:val="24"/>
+        </w:rPr>
+        <w:t>Abidogun</w:t>
+      </w:r>
+      <w:proofErr w:type="spellEnd"/>
+      <w:r>
+        <w:rPr>
+          <w:rFonts w:ascii="Times New Roman" w:hAnsi="Times New Roman" w:cs="Times New Roman"/>
+          <w:szCs w:val="24"/>
+        </w:rPr>
+        <w:t xml:space="preserve"> &amp; </w:t>
+      </w:r>
+      <w:proofErr w:type="spellStart"/>
+      <w:r>
+        <w:rPr>
+          <w:rFonts w:ascii="Times New Roman" w:hAnsi="Times New Roman" w:cs="Times New Roman"/>
+          <w:szCs w:val="24"/>
+        </w:rPr>
+        <w:t>Falola</w:t>
+      </w:r>
+      <w:proofErr w:type="spellEnd"/>
+      <w:r>
+        <w:rPr>
+          <w:rFonts w:ascii="Times New Roman" w:hAnsi="Times New Roman" w:cs="Times New Roman"/>
+          <w:szCs w:val="24"/>
+        </w:rPr>
+        <w:t xml:space="preserve"> 2020</w:t>
+      </w:r>
+      <w:r>
+        <w:rPr>
+          <w:rFonts w:ascii="Times New Roman" w:hAnsi="Times New Roman" w:cs="Times New Roman"/>
+          <w:szCs w:val="24"/>
+        </w:rPr>
+        <w:t>）</w:t>
+      </w:r>
+      <w:r>
+        <w:rPr>
+          <w:rFonts w:ascii="Times New Roman" w:eastAsia="ＭＳ 明朝" w:hAnsi="Times New Roman"/>
+        </w:rPr>
+        <w:fldChar w:fldCharType="end"/>
+      </w:r>
     </w:p>
     <w:p>
       <w:pPr>
@@ -4508,8 +4608,6 @@
       <w:r>
         <w:fldChar w:fldCharType="separate"/>
       </w:r>
-      <w:bookmarkStart w:id="0" w:name="_GoBack"/>
-      <w:bookmarkEnd w:id="0"/>
       <w:r>
         <w:rPr>
           <w:rFonts w:ascii="Times New Roman" w:hAnsi="Times New Roman" w:cs="Times New Roman"/>
@@ -5531,7 +5629,16 @@
           <w:rFonts w:ascii="Times New Roman" w:hAnsi="Times New Roman" w:cs="Times New Roman"/>
           <w:szCs w:val="24"/>
         </w:rPr>
-        <w:t>頁。</w:t>
+        <w:t>頁</w:t>
+      </w:r>
+      <w:bookmarkStart w:id="0" w:name="_GoBack"/>
+      <w:bookmarkEnd w:id="0"/>
+      <w:r>
+        <w:rPr>
+          <w:rFonts w:ascii="Times New Roman" w:hAnsi="Times New Roman" w:cs="Times New Roman"/>
+          <w:szCs w:val="24"/>
+        </w:rPr>
+        <w:t>。</w:t>
       </w:r>
     </w:p>
     <w:p>
@@ -5600,20 +5707,13 @@
           <w:szCs w:val="24"/>
         </w:rPr>
       </w:pPr>
-      <w:r>
-        <w:rPr>
-          <w:rFonts w:ascii="Times New Roman" w:hAnsi="Times New Roman" w:cs="Times New Roman"/>
-          <w:szCs w:val="24"/>
-        </w:rPr>
-        <w:t xml:space="preserve">Bourdieu, Pierre &amp; </w:t>
-      </w:r>
       <w:proofErr w:type="spellStart"/>
       <w:r>
         <w:rPr>
           <w:rFonts w:ascii="Times New Roman" w:hAnsi="Times New Roman" w:cs="Times New Roman"/>
           <w:szCs w:val="24"/>
         </w:rPr>
-        <w:t>Passeron</w:t>
+        <w:t>Abidogun</w:t>
       </w:r>
       <w:proofErr w:type="spellEnd"/>
       <w:r>
@@ -5621,7 +5721,39 @@
           <w:rFonts w:ascii="Times New Roman" w:hAnsi="Times New Roman" w:cs="Times New Roman"/>
           <w:szCs w:val="24"/>
         </w:rPr>
-        <w:t xml:space="preserve">, Jean Claude. 1970. </w:t>
+        <w:t xml:space="preserve">, </w:t>
+      </w:r>
+      <w:proofErr w:type="spellStart"/>
+      <w:r>
+        <w:rPr>
+          <w:rFonts w:ascii="Times New Roman" w:hAnsi="Times New Roman" w:cs="Times New Roman"/>
+          <w:szCs w:val="24"/>
+        </w:rPr>
+        <w:t>Jamaine</w:t>
+      </w:r>
+      <w:proofErr w:type="spellEnd"/>
+      <w:r>
+        <w:rPr>
+          <w:rFonts w:ascii="Times New Roman" w:hAnsi="Times New Roman" w:cs="Times New Roman"/>
+          <w:szCs w:val="24"/>
+        </w:rPr>
+        <w:t xml:space="preserve"> M. &amp; </w:t>
+      </w:r>
+      <w:proofErr w:type="spellStart"/>
+      <w:r>
+        <w:rPr>
+          <w:rFonts w:ascii="Times New Roman" w:hAnsi="Times New Roman" w:cs="Times New Roman"/>
+          <w:szCs w:val="24"/>
+        </w:rPr>
+        <w:t>Falola</w:t>
+      </w:r>
+      <w:proofErr w:type="spellEnd"/>
+      <w:r>
+        <w:rPr>
+          <w:rFonts w:ascii="Times New Roman" w:hAnsi="Times New Roman" w:cs="Times New Roman"/>
+          <w:szCs w:val="24"/>
+        </w:rPr>
+        <w:t xml:space="preserve">, Toyin. 2020. </w:t>
       </w:r>
       <w:r>
         <w:rPr>
@@ -5630,101 +5762,14 @@
           <w:iCs/>
           <w:szCs w:val="24"/>
         </w:rPr>
-        <w:t xml:space="preserve">La Reproduction : </w:t>
-      </w:r>
-      <w:proofErr w:type="spellStart"/>
-      <w:r>
-        <w:rPr>
-          <w:rFonts w:ascii="Times New Roman" w:hAnsi="Times New Roman" w:cs="Times New Roman"/>
-          <w:i/>
-          <w:iCs/>
-          <w:szCs w:val="24"/>
-        </w:rPr>
-        <w:t>Éléments</w:t>
-      </w:r>
-      <w:proofErr w:type="spellEnd"/>
-      <w:r>
-        <w:rPr>
-          <w:rFonts w:ascii="Times New Roman" w:hAnsi="Times New Roman" w:cs="Times New Roman"/>
-          <w:i/>
-          <w:iCs/>
-          <w:szCs w:val="24"/>
-        </w:rPr>
-        <w:t xml:space="preserve"> Pour Une </w:t>
-      </w:r>
-      <w:proofErr w:type="spellStart"/>
-      <w:r>
-        <w:rPr>
-          <w:rFonts w:ascii="Times New Roman" w:hAnsi="Times New Roman" w:cs="Times New Roman"/>
-          <w:i/>
-          <w:iCs/>
-          <w:szCs w:val="24"/>
-        </w:rPr>
-        <w:t>Théorie</w:t>
-      </w:r>
-      <w:proofErr w:type="spellEnd"/>
-      <w:r>
-        <w:rPr>
-          <w:rFonts w:ascii="Times New Roman" w:hAnsi="Times New Roman" w:cs="Times New Roman"/>
-          <w:i/>
-          <w:iCs/>
-          <w:szCs w:val="24"/>
-        </w:rPr>
-        <w:t xml:space="preserve"> Du </w:t>
-      </w:r>
-      <w:proofErr w:type="spellStart"/>
-      <w:r>
-        <w:rPr>
-          <w:rFonts w:ascii="Times New Roman" w:hAnsi="Times New Roman" w:cs="Times New Roman"/>
-          <w:i/>
-          <w:iCs/>
-          <w:szCs w:val="24"/>
-        </w:rPr>
-        <w:t>Système</w:t>
-      </w:r>
-      <w:proofErr w:type="spellEnd"/>
-      <w:r>
-        <w:rPr>
-          <w:rFonts w:ascii="Times New Roman" w:hAnsi="Times New Roman" w:cs="Times New Roman"/>
-          <w:i/>
-          <w:iCs/>
-          <w:szCs w:val="24"/>
-        </w:rPr>
-        <w:t xml:space="preserve"> </w:t>
-      </w:r>
-      <w:proofErr w:type="spellStart"/>
-      <w:r>
-        <w:rPr>
-          <w:rFonts w:ascii="Times New Roman" w:hAnsi="Times New Roman" w:cs="Times New Roman"/>
-          <w:i/>
-          <w:iCs/>
-          <w:szCs w:val="24"/>
-        </w:rPr>
-        <w:t>d’enseignement</w:t>
-      </w:r>
-      <w:proofErr w:type="spellEnd"/>
-      <w:r>
-        <w:rPr>
-          <w:rFonts w:ascii="Times New Roman" w:hAnsi="Times New Roman" w:cs="Times New Roman"/>
-          <w:szCs w:val="24"/>
-        </w:rPr>
-        <w:t xml:space="preserve">. Paris: Éditions de Minuit. Le Sens </w:t>
-      </w:r>
-      <w:proofErr w:type="spellStart"/>
-      <w:r>
-        <w:rPr>
-          <w:rFonts w:ascii="Times New Roman" w:hAnsi="Times New Roman" w:cs="Times New Roman"/>
-          <w:szCs w:val="24"/>
-        </w:rPr>
-        <w:t>Commun</w:t>
-      </w:r>
-      <w:proofErr w:type="spellEnd"/>
-      <w:r>
-        <w:rPr>
-          <w:rFonts w:ascii="Times New Roman" w:hAnsi="Times New Roman" w:cs="Times New Roman"/>
-          <w:szCs w:val="24"/>
-        </w:rPr>
-        <w:t>. https://opac.library.osaka-u.ac.jp/opac/opac_link/bibid/2003097535</w:t>
+        <w:t>The Palgrave Handbook of African Education and Indigenous Knowledge</w:t>
+      </w:r>
+      <w:r>
+        <w:rPr>
+          <w:rFonts w:ascii="Times New Roman" w:hAnsi="Times New Roman" w:cs="Times New Roman"/>
+          <w:szCs w:val="24"/>
+        </w:rPr>
+        <w:t xml:space="preserve">. Springer. </w:t>
       </w:r>
     </w:p>
     <w:p>
@@ -5756,7 +5801,7 @@
           <w:rFonts w:ascii="Times New Roman" w:hAnsi="Times New Roman" w:cs="Times New Roman"/>
           <w:szCs w:val="24"/>
         </w:rPr>
-        <w:t xml:space="preserve">, Jean Claude. 1990. </w:t>
+        <w:t xml:space="preserve">, Jean Claude. 1970. </w:t>
       </w:r>
       <w:r>
         <w:rPr>
@@ -5765,30 +5810,101 @@
           <w:iCs/>
           <w:szCs w:val="24"/>
         </w:rPr>
-        <w:t>Reproduction in Education, Society and Culture</w:t>
-      </w:r>
-      <w:r>
-        <w:rPr>
-          <w:rFonts w:ascii="Times New Roman" w:hAnsi="Times New Roman" w:cs="Times New Roman"/>
-          <w:szCs w:val="24"/>
-        </w:rPr>
-        <w:t xml:space="preserve">. Nice, Richard &amp; </w:t>
+        <w:t xml:space="preserve">La Reproduction : </w:t>
       </w:r>
       <w:proofErr w:type="spellStart"/>
       <w:r>
         <w:rPr>
           <w:rFonts w:ascii="Times New Roman" w:hAnsi="Times New Roman" w:cs="Times New Roman"/>
-          <w:szCs w:val="24"/>
-        </w:rPr>
-        <w:t>Bottomore</w:t>
+          <w:i/>
+          <w:iCs/>
+          <w:szCs w:val="24"/>
+        </w:rPr>
+        <w:t>Éléments</w:t>
       </w:r>
       <w:proofErr w:type="spellEnd"/>
       <w:r>
         <w:rPr>
           <w:rFonts w:ascii="Times New Roman" w:hAnsi="Times New Roman" w:cs="Times New Roman"/>
-          <w:szCs w:val="24"/>
-        </w:rPr>
-        <w:t>, Tom B. (Trans.), 2nd ed. preface to the 1990 edition by Pierre Bourdieu. London: Sage Publications : In association with Theory, Culture &amp; Society. Theory, Culture and Society. https://opac.library.osaka-u.ac.jp/opac/opac_link/bibid/2001112163</w:t>
+          <w:i/>
+          <w:iCs/>
+          <w:szCs w:val="24"/>
+        </w:rPr>
+        <w:t xml:space="preserve"> Pour Une </w:t>
+      </w:r>
+      <w:proofErr w:type="spellStart"/>
+      <w:r>
+        <w:rPr>
+          <w:rFonts w:ascii="Times New Roman" w:hAnsi="Times New Roman" w:cs="Times New Roman"/>
+          <w:i/>
+          <w:iCs/>
+          <w:szCs w:val="24"/>
+        </w:rPr>
+        <w:t>Théorie</w:t>
+      </w:r>
+      <w:proofErr w:type="spellEnd"/>
+      <w:r>
+        <w:rPr>
+          <w:rFonts w:ascii="Times New Roman" w:hAnsi="Times New Roman" w:cs="Times New Roman"/>
+          <w:i/>
+          <w:iCs/>
+          <w:szCs w:val="24"/>
+        </w:rPr>
+        <w:t xml:space="preserve"> Du </w:t>
+      </w:r>
+      <w:proofErr w:type="spellStart"/>
+      <w:r>
+        <w:rPr>
+          <w:rFonts w:ascii="Times New Roman" w:hAnsi="Times New Roman" w:cs="Times New Roman"/>
+          <w:i/>
+          <w:iCs/>
+          <w:szCs w:val="24"/>
+        </w:rPr>
+        <w:t>Système</w:t>
+      </w:r>
+      <w:proofErr w:type="spellEnd"/>
+      <w:r>
+        <w:rPr>
+          <w:rFonts w:ascii="Times New Roman" w:hAnsi="Times New Roman" w:cs="Times New Roman"/>
+          <w:i/>
+          <w:iCs/>
+          <w:szCs w:val="24"/>
+        </w:rPr>
+        <w:t xml:space="preserve"> </w:t>
+      </w:r>
+      <w:proofErr w:type="spellStart"/>
+      <w:r>
+        <w:rPr>
+          <w:rFonts w:ascii="Times New Roman" w:hAnsi="Times New Roman" w:cs="Times New Roman"/>
+          <w:i/>
+          <w:iCs/>
+          <w:szCs w:val="24"/>
+        </w:rPr>
+        <w:t>d’enseignement</w:t>
+      </w:r>
+      <w:proofErr w:type="spellEnd"/>
+      <w:r>
+        <w:rPr>
+          <w:rFonts w:ascii="Times New Roman" w:hAnsi="Times New Roman" w:cs="Times New Roman"/>
+          <w:szCs w:val="24"/>
+        </w:rPr>
+        <w:t xml:space="preserve">. Paris: Éditions de Minuit. Le Sens </w:t>
+      </w:r>
+      <w:proofErr w:type="spellStart"/>
+      <w:r>
+        <w:rPr>
+          <w:rFonts w:ascii="Times New Roman" w:hAnsi="Times New Roman" w:cs="Times New Roman"/>
+          <w:szCs w:val="24"/>
+        </w:rPr>
+        <w:t>Commun</w:t>
+      </w:r>
+      <w:proofErr w:type="spellEnd"/>
+      <w:r>
+        <w:rPr>
+          <w:rFonts w:ascii="Times New Roman" w:hAnsi="Times New Roman" w:cs="Times New Roman"/>
+          <w:szCs w:val="24"/>
+        </w:rPr>
+        <w:t>. https://opac.library.osaka-u.ac.jp/opac/opac_link/bibid/2003097535</w:t>
       </w:r>
     </w:p>
     <w:p>
@@ -5804,7 +5920,23 @@
           <w:rFonts w:ascii="Times New Roman" w:hAnsi="Times New Roman" w:cs="Times New Roman"/>
           <w:szCs w:val="24"/>
         </w:rPr>
-        <w:t xml:space="preserve">Chen, Shuang. 2018. “Education and Transition to Work: Evidence from Vietnam, Cambodia and Nepal” </w:t>
+        <w:t xml:space="preserve">Bourdieu, Pierre &amp; </w:t>
+      </w:r>
+      <w:proofErr w:type="spellStart"/>
+      <w:r>
+        <w:rPr>
+          <w:rFonts w:ascii="Times New Roman" w:hAnsi="Times New Roman" w:cs="Times New Roman"/>
+          <w:szCs w:val="24"/>
+        </w:rPr>
+        <w:t>Passeron</w:t>
+      </w:r>
+      <w:proofErr w:type="spellEnd"/>
+      <w:r>
+        <w:rPr>
+          <w:rFonts w:ascii="Times New Roman" w:hAnsi="Times New Roman" w:cs="Times New Roman"/>
+          <w:szCs w:val="24"/>
+        </w:rPr>
+        <w:t xml:space="preserve">, Jean Claude. 1990. </w:t>
       </w:r>
       <w:r>
         <w:rPr>
@@ -5813,14 +5945,30 @@
           <w:iCs/>
           <w:szCs w:val="24"/>
         </w:rPr>
-        <w:t>International Journal of Educational Development</w:t>
-      </w:r>
-      <w:r>
-        <w:rPr>
-          <w:rFonts w:ascii="Times New Roman" w:hAnsi="Times New Roman" w:cs="Times New Roman"/>
-          <w:szCs w:val="24"/>
-        </w:rPr>
-        <w:t xml:space="preserve">. Vol. 61, pp. 92-105. </w:t>
+        <w:t>Reproduction in Education, Society and Culture</w:t>
+      </w:r>
+      <w:r>
+        <w:rPr>
+          <w:rFonts w:ascii="Times New Roman" w:hAnsi="Times New Roman" w:cs="Times New Roman"/>
+          <w:szCs w:val="24"/>
+        </w:rPr>
+        <w:t xml:space="preserve">. Nice, Richard &amp; </w:t>
+      </w:r>
+      <w:proofErr w:type="spellStart"/>
+      <w:r>
+        <w:rPr>
+          <w:rFonts w:ascii="Times New Roman" w:hAnsi="Times New Roman" w:cs="Times New Roman"/>
+          <w:szCs w:val="24"/>
+        </w:rPr>
+        <w:t>Bottomore</w:t>
+      </w:r>
+      <w:proofErr w:type="spellEnd"/>
+      <w:r>
+        <w:rPr>
+          <w:rFonts w:ascii="Times New Roman" w:hAnsi="Times New Roman" w:cs="Times New Roman"/>
+          <w:szCs w:val="24"/>
+        </w:rPr>
+        <w:t>, Tom B. (Trans.), 2nd ed. preface to the 1990 edition by Pierre Bourdieu. London: Sage Publications : In association with Theory, Culture &amp; Society. Theory, Culture and Society. https://opac.library.osaka-u.ac.jp/opac/opac_link/bibid/2001112163</w:t>
       </w:r>
     </w:p>
     <w:p>
@@ -5836,7 +5984,7 @@
           <w:rFonts w:ascii="Times New Roman" w:hAnsi="Times New Roman" w:cs="Times New Roman"/>
           <w:szCs w:val="24"/>
         </w:rPr>
-        <w:t xml:space="preserve">King, Kenneth. 2000. “Towards Knowledge-Based Aid: A New Way of Working or a New North-South Divide?” </w:t>
+        <w:t xml:space="preserve">Chen, Shuang. 2018. “Education and Transition to Work: Evidence from Vietnam, Cambodia and Nepal” </w:t>
       </w:r>
       <w:r>
         <w:rPr>
@@ -5845,14 +5993,14 @@
           <w:iCs/>
           <w:szCs w:val="24"/>
         </w:rPr>
-        <w:t>Journal of International Cooperation in Education</w:t>
-      </w:r>
-      <w:r>
-        <w:rPr>
-          <w:rFonts w:ascii="Times New Roman" w:hAnsi="Times New Roman" w:cs="Times New Roman"/>
-          <w:szCs w:val="24"/>
-        </w:rPr>
-        <w:t>. Vol. 3, No. 2, pp. 23-48. https://doi.org/10.15027/34134</w:t>
+        <w:t>International Journal of Educational Development</w:t>
+      </w:r>
+      <w:r>
+        <w:rPr>
+          <w:rFonts w:ascii="Times New Roman" w:hAnsi="Times New Roman" w:cs="Times New Roman"/>
+          <w:szCs w:val="24"/>
+        </w:rPr>
+        <w:t xml:space="preserve">. Vol. 61, pp. 92-105. </w:t>
       </w:r>
     </w:p>
     <w:p>
@@ -5868,23 +6016,7 @@
           <w:rFonts w:ascii="Times New Roman" w:hAnsi="Times New Roman" w:cs="Times New Roman"/>
           <w:szCs w:val="24"/>
         </w:rPr>
-        <w:t xml:space="preserve">Kitamura, </w:t>
-      </w:r>
-      <w:proofErr w:type="spellStart"/>
-      <w:r>
-        <w:rPr>
-          <w:rFonts w:ascii="Times New Roman" w:hAnsi="Times New Roman" w:cs="Times New Roman"/>
-          <w:szCs w:val="24"/>
-        </w:rPr>
-        <w:t>Yuto</w:t>
-      </w:r>
-      <w:proofErr w:type="spellEnd"/>
-      <w:r>
-        <w:rPr>
-          <w:rFonts w:ascii="Times New Roman" w:hAnsi="Times New Roman" w:cs="Times New Roman"/>
-          <w:szCs w:val="24"/>
-        </w:rPr>
-        <w:t xml:space="preserve">. 2007. “The Political Dimension of International Cooperation in Education: Mechanisms of Global Governance to Promote Education for All.” In David Baker &amp; Alexander Wiseman (eds.), </w:t>
+        <w:t xml:space="preserve">King, Kenneth. 2000. “Towards Knowledge-Based Aid: A New Way of Working or a New North-South Divide?” </w:t>
       </w:r>
       <w:r>
         <w:rPr>
@@ -5893,14 +6025,14 @@
           <w:iCs/>
           <w:szCs w:val="24"/>
         </w:rPr>
-        <w:t>Education for All: Global Promises, National Challenges</w:t>
-      </w:r>
-      <w:r>
-        <w:rPr>
-          <w:rFonts w:ascii="Times New Roman" w:hAnsi="Times New Roman" w:cs="Times New Roman"/>
-          <w:szCs w:val="24"/>
-        </w:rPr>
-        <w:t xml:space="preserve">. Oxford: Elsevier, pp.33-74. </w:t>
+        <w:t>Journal of International Cooperation in Education</w:t>
+      </w:r>
+      <w:r>
+        <w:rPr>
+          <w:rFonts w:ascii="Times New Roman" w:hAnsi="Times New Roman" w:cs="Times New Roman"/>
+          <w:szCs w:val="24"/>
+        </w:rPr>
+        <w:t>. Vol. 3, No. 2, pp. 23-48. https://doi.org/10.15027/34134</w:t>
       </w:r>
     </w:p>
     <w:p>
@@ -5916,7 +6048,23 @@
           <w:rFonts w:ascii="Times New Roman" w:hAnsi="Times New Roman" w:cs="Times New Roman"/>
           <w:szCs w:val="24"/>
         </w:rPr>
-        <w:t xml:space="preserve">Lipton, Michael &amp; Lipton, Merle. 1993. “Creating Rural Livelihoods: Some Lessons for South Africa from Experience Elsewhere” </w:t>
+        <w:t xml:space="preserve">Kitamura, </w:t>
+      </w:r>
+      <w:proofErr w:type="spellStart"/>
+      <w:r>
+        <w:rPr>
+          <w:rFonts w:ascii="Times New Roman" w:hAnsi="Times New Roman" w:cs="Times New Roman"/>
+          <w:szCs w:val="24"/>
+        </w:rPr>
+        <w:t>Yuto</w:t>
+      </w:r>
+      <w:proofErr w:type="spellEnd"/>
+      <w:r>
+        <w:rPr>
+          <w:rFonts w:ascii="Times New Roman" w:hAnsi="Times New Roman" w:cs="Times New Roman"/>
+          <w:szCs w:val="24"/>
+        </w:rPr>
+        <w:t xml:space="preserve">. 2007. “The Political Dimension of International Cooperation in Education: Mechanisms of Global Governance to Promote Education for All.” In David Baker &amp; Alexander Wiseman (eds.), </w:t>
       </w:r>
       <w:r>
         <w:rPr>
@@ -5925,14 +6073,14 @@
           <w:iCs/>
           <w:szCs w:val="24"/>
         </w:rPr>
-        <w:t>World Development</w:t>
-      </w:r>
-      <w:r>
-        <w:rPr>
-          <w:rFonts w:ascii="Times New Roman" w:hAnsi="Times New Roman" w:cs="Times New Roman"/>
-          <w:szCs w:val="24"/>
-        </w:rPr>
-        <w:t>. Vol. 21, No. 9, pp. 1515-1548. https://doi.org/10.1016/0305-750X(93)90130-2</w:t>
+        <w:t>Education for All: Global Promises, National Challenges</w:t>
+      </w:r>
+      <w:r>
+        <w:rPr>
+          <w:rFonts w:ascii="Times New Roman" w:hAnsi="Times New Roman" w:cs="Times New Roman"/>
+          <w:szCs w:val="24"/>
+        </w:rPr>
+        <w:t xml:space="preserve">. Oxford: Elsevier, pp.33-74. </w:t>
       </w:r>
     </w:p>
     <w:p>
@@ -5948,7 +6096,7 @@
           <w:rFonts w:ascii="Times New Roman" w:hAnsi="Times New Roman" w:cs="Times New Roman"/>
           <w:szCs w:val="24"/>
         </w:rPr>
-        <w:t xml:space="preserve">Mayer, Philip. 1980. “The Origin and Decline of Two Rural Resistance Ideologies.” In Philip Mayer (ed.), </w:t>
+        <w:t xml:space="preserve">Lipton, Michael &amp; Lipton, Merle. 1993. “Creating Rural Livelihoods: Some Lessons for South Africa from Experience Elsewhere” </w:t>
       </w:r>
       <w:r>
         <w:rPr>
@@ -5957,34 +6105,14 @@
           <w:iCs/>
           <w:szCs w:val="24"/>
         </w:rPr>
-        <w:t xml:space="preserve">Black Villagers in an Industrial Society: Anthropological Perspectives on </w:t>
-      </w:r>
-      <w:proofErr w:type="spellStart"/>
-      <w:r>
-        <w:rPr>
-          <w:rFonts w:ascii="Times New Roman" w:hAnsi="Times New Roman" w:cs="Times New Roman"/>
-          <w:i/>
-          <w:iCs/>
-          <w:szCs w:val="24"/>
-        </w:rPr>
-        <w:t>Labour</w:t>
-      </w:r>
-      <w:proofErr w:type="spellEnd"/>
-      <w:r>
-        <w:rPr>
-          <w:rFonts w:ascii="Times New Roman" w:hAnsi="Times New Roman" w:cs="Times New Roman"/>
-          <w:i/>
-          <w:iCs/>
-          <w:szCs w:val="24"/>
-        </w:rPr>
-        <w:t xml:space="preserve"> Migration in South Africa</w:t>
-      </w:r>
-      <w:r>
-        <w:rPr>
-          <w:rFonts w:ascii="Times New Roman" w:hAnsi="Times New Roman" w:cs="Times New Roman"/>
-          <w:szCs w:val="24"/>
-        </w:rPr>
-        <w:t xml:space="preserve">. Cape Town: Oxford University Press, pp.1-80. </w:t>
+        <w:t>World Development</w:t>
+      </w:r>
+      <w:r>
+        <w:rPr>
+          <w:rFonts w:ascii="Times New Roman" w:hAnsi="Times New Roman" w:cs="Times New Roman"/>
+          <w:szCs w:val="24"/>
+        </w:rPr>
+        <w:t>. Vol. 21, No. 9, pp. 1515-1548. https://doi.org/10.1016/0305-750X(93)90130-2</w:t>
       </w:r>
     </w:p>
     <w:p>
@@ -6000,7 +6128,7 @@
           <w:rFonts w:ascii="Times New Roman" w:hAnsi="Times New Roman" w:cs="Times New Roman"/>
           <w:szCs w:val="24"/>
         </w:rPr>
-        <w:t xml:space="preserve">McClure, Arthur F., Chrisman, James R. &amp; Mock, Perry. 1985. </w:t>
+        <w:t xml:space="preserve">Mayer, Philip. 1980. “The Origin and Decline of Two Rural Resistance Ideologies.” In Philip Mayer (ed.), </w:t>
       </w:r>
       <w:r>
         <w:rPr>
@@ -6009,14 +6137,34 @@
           <w:iCs/>
           <w:szCs w:val="24"/>
         </w:rPr>
-        <w:t>Education for Work: The Historical Evolution of Vocational and Distributive Education in America</w:t>
-      </w:r>
-      <w:r>
-        <w:rPr>
-          <w:rFonts w:ascii="Times New Roman" w:hAnsi="Times New Roman" w:cs="Times New Roman"/>
-          <w:szCs w:val="24"/>
-        </w:rPr>
-        <w:t xml:space="preserve">. New Jersey: Associated University Press. </w:t>
+        <w:t xml:space="preserve">Black Villagers in an Industrial Society: Anthropological Perspectives on </w:t>
+      </w:r>
+      <w:proofErr w:type="spellStart"/>
+      <w:r>
+        <w:rPr>
+          <w:rFonts w:ascii="Times New Roman" w:hAnsi="Times New Roman" w:cs="Times New Roman"/>
+          <w:i/>
+          <w:iCs/>
+          <w:szCs w:val="24"/>
+        </w:rPr>
+        <w:t>Labour</w:t>
+      </w:r>
+      <w:proofErr w:type="spellEnd"/>
+      <w:r>
+        <w:rPr>
+          <w:rFonts w:ascii="Times New Roman" w:hAnsi="Times New Roman" w:cs="Times New Roman"/>
+          <w:i/>
+          <w:iCs/>
+          <w:szCs w:val="24"/>
+        </w:rPr>
+        <w:t xml:space="preserve"> Migration in South Africa</w:t>
+      </w:r>
+      <w:r>
+        <w:rPr>
+          <w:rFonts w:ascii="Times New Roman" w:hAnsi="Times New Roman" w:cs="Times New Roman"/>
+          <w:szCs w:val="24"/>
+        </w:rPr>
+        <w:t xml:space="preserve">. Cape Town: Oxford University Press, pp.1-80. </w:t>
       </w:r>
     </w:p>
     <w:p>
@@ -6027,85 +6175,12 @@
           <w:szCs w:val="24"/>
         </w:rPr>
       </w:pPr>
-      <w:proofErr w:type="spellStart"/>
-      <w:r>
-        <w:rPr>
-          <w:rFonts w:ascii="Times New Roman" w:hAnsi="Times New Roman" w:cs="Times New Roman"/>
-          <w:szCs w:val="24"/>
-        </w:rPr>
-        <w:t>Sakaue</w:t>
-      </w:r>
-      <w:proofErr w:type="spellEnd"/>
-      <w:r>
-        <w:rPr>
-          <w:rFonts w:ascii="Times New Roman" w:hAnsi="Times New Roman" w:cs="Times New Roman"/>
-          <w:szCs w:val="24"/>
-        </w:rPr>
-        <w:t xml:space="preserve">, </w:t>
-      </w:r>
-      <w:proofErr w:type="spellStart"/>
-      <w:r>
-        <w:rPr>
-          <w:rFonts w:ascii="Times New Roman" w:hAnsi="Times New Roman" w:cs="Times New Roman"/>
-          <w:szCs w:val="24"/>
-        </w:rPr>
-        <w:t>Katsuki</w:t>
-      </w:r>
-      <w:proofErr w:type="spellEnd"/>
-      <w:r>
-        <w:rPr>
-          <w:rFonts w:ascii="Times New Roman" w:hAnsi="Times New Roman" w:cs="Times New Roman"/>
-          <w:szCs w:val="24"/>
-        </w:rPr>
-        <w:t xml:space="preserve">, Ogawa, </w:t>
-      </w:r>
-      <w:proofErr w:type="spellStart"/>
-      <w:r>
-        <w:rPr>
-          <w:rFonts w:ascii="Times New Roman" w:hAnsi="Times New Roman" w:cs="Times New Roman"/>
-          <w:szCs w:val="24"/>
-        </w:rPr>
-        <w:t>Miku</w:t>
-      </w:r>
-      <w:proofErr w:type="spellEnd"/>
-      <w:r>
-        <w:rPr>
-          <w:rFonts w:ascii="Times New Roman" w:hAnsi="Times New Roman" w:cs="Times New Roman"/>
-          <w:szCs w:val="24"/>
-        </w:rPr>
-        <w:t xml:space="preserve"> &amp; </w:t>
-      </w:r>
-      <w:proofErr w:type="spellStart"/>
-      <w:r>
-        <w:rPr>
-          <w:rFonts w:ascii="Times New Roman" w:hAnsi="Times New Roman" w:cs="Times New Roman"/>
-          <w:szCs w:val="24"/>
-        </w:rPr>
-        <w:t>Sawamura</w:t>
-      </w:r>
-      <w:proofErr w:type="spellEnd"/>
-      <w:r>
-        <w:rPr>
-          <w:rFonts w:ascii="Times New Roman" w:hAnsi="Times New Roman" w:cs="Times New Roman"/>
-          <w:szCs w:val="24"/>
-        </w:rPr>
-        <w:t xml:space="preserve">, </w:t>
-      </w:r>
-      <w:proofErr w:type="spellStart"/>
-      <w:r>
-        <w:rPr>
-          <w:rFonts w:ascii="Times New Roman" w:hAnsi="Times New Roman" w:cs="Times New Roman"/>
-          <w:szCs w:val="24"/>
-        </w:rPr>
-        <w:t>Nobuhide</w:t>
-      </w:r>
-      <w:proofErr w:type="spellEnd"/>
-      <w:r>
-        <w:rPr>
-          <w:rFonts w:ascii="Times New Roman" w:hAnsi="Times New Roman" w:cs="Times New Roman"/>
-          <w:szCs w:val="24"/>
-        </w:rPr>
-        <w:t xml:space="preserve">. 2021. “Inequality in Learning Engagements Amid the COVID-19 Pandemic: A Comparative Study of Kenya, Uganda, and Malawi” </w:t>
+      <w:r>
+        <w:rPr>
+          <w:rFonts w:ascii="Times New Roman" w:hAnsi="Times New Roman" w:cs="Times New Roman"/>
+          <w:szCs w:val="24"/>
+        </w:rPr>
+        <w:t xml:space="preserve">McClure, Arthur F., Chrisman, James R. &amp; Mock, Perry. 1985. </w:t>
       </w:r>
       <w:r>
         <w:rPr>
@@ -6114,14 +6189,14 @@
           <w:iCs/>
           <w:szCs w:val="24"/>
         </w:rPr>
-        <w:t>Africa Educational Research Journal</w:t>
-      </w:r>
-      <w:r>
-        <w:rPr>
-          <w:rFonts w:ascii="Times New Roman" w:hAnsi="Times New Roman" w:cs="Times New Roman"/>
-          <w:szCs w:val="24"/>
-        </w:rPr>
-        <w:t xml:space="preserve">. Vol. 12, pp. 4-18. </w:t>
+        <w:t>Education for Work: The Historical Evolution of Vocational and Distributive Education in America</w:t>
+      </w:r>
+      <w:r>
+        <w:rPr>
+          <w:rFonts w:ascii="Times New Roman" w:hAnsi="Times New Roman" w:cs="Times New Roman"/>
+          <w:szCs w:val="24"/>
+        </w:rPr>
+        <w:t xml:space="preserve">. New Jersey: Associated University Press. </w:t>
       </w:r>
     </w:p>
     <w:p>
@@ -6138,7 +6213,7 @@
           <w:rFonts w:ascii="Times New Roman" w:hAnsi="Times New Roman" w:cs="Times New Roman"/>
           <w:szCs w:val="24"/>
         </w:rPr>
-        <w:t>Sifuna</w:t>
+        <w:t>Sakaue</w:t>
       </w:r>
       <w:proofErr w:type="spellEnd"/>
       <w:r>
@@ -6146,7 +6221,7 @@
           <w:rFonts w:ascii="Times New Roman" w:hAnsi="Times New Roman" w:cs="Times New Roman"/>
           <w:szCs w:val="24"/>
         </w:rPr>
-        <w:t xml:space="preserve">, Daniel N. &amp; </w:t>
+        <w:t xml:space="preserve">, </w:t>
       </w:r>
       <w:proofErr w:type="spellStart"/>
       <w:r>
@@ -6154,6 +6229,38 @@
           <w:rFonts w:ascii="Times New Roman" w:hAnsi="Times New Roman" w:cs="Times New Roman"/>
           <w:szCs w:val="24"/>
         </w:rPr>
+        <w:t>Katsuki</w:t>
+      </w:r>
+      <w:proofErr w:type="spellEnd"/>
+      <w:r>
+        <w:rPr>
+          <w:rFonts w:ascii="Times New Roman" w:hAnsi="Times New Roman" w:cs="Times New Roman"/>
+          <w:szCs w:val="24"/>
+        </w:rPr>
+        <w:t xml:space="preserve">, Ogawa, </w:t>
+      </w:r>
+      <w:proofErr w:type="spellStart"/>
+      <w:r>
+        <w:rPr>
+          <w:rFonts w:ascii="Times New Roman" w:hAnsi="Times New Roman" w:cs="Times New Roman"/>
+          <w:szCs w:val="24"/>
+        </w:rPr>
+        <w:t>Miku</w:t>
+      </w:r>
+      <w:proofErr w:type="spellEnd"/>
+      <w:r>
+        <w:rPr>
+          <w:rFonts w:ascii="Times New Roman" w:hAnsi="Times New Roman" w:cs="Times New Roman"/>
+          <w:szCs w:val="24"/>
+        </w:rPr>
+        <w:t xml:space="preserve"> &amp; </w:t>
+      </w:r>
+      <w:proofErr w:type="spellStart"/>
+      <w:r>
+        <w:rPr>
+          <w:rFonts w:ascii="Times New Roman" w:hAnsi="Times New Roman" w:cs="Times New Roman"/>
+          <w:szCs w:val="24"/>
+        </w:rPr>
         <w:t>Sawamura</w:t>
       </w:r>
       <w:proofErr w:type="spellEnd"/>
@@ -6178,7 +6285,7 @@
           <w:rFonts w:ascii="Times New Roman" w:hAnsi="Times New Roman" w:cs="Times New Roman"/>
           <w:szCs w:val="24"/>
         </w:rPr>
-        <w:t xml:space="preserve">. 2010. </w:t>
+        <w:t xml:space="preserve">. 2021. “Inequality in Learning Engagements Amid the COVID-19 Pandemic: A Comparative Study of Kenya, Uganda, and Malawi” </w:t>
       </w:r>
       <w:r>
         <w:rPr>
@@ -6187,14 +6294,14 @@
           <w:iCs/>
           <w:szCs w:val="24"/>
         </w:rPr>
-        <w:t>Challenges of Quality Education in Sub-Saharan African Countries</w:t>
-      </w:r>
-      <w:r>
-        <w:rPr>
-          <w:rFonts w:ascii="Times New Roman" w:hAnsi="Times New Roman" w:cs="Times New Roman"/>
-          <w:szCs w:val="24"/>
-        </w:rPr>
-        <w:t xml:space="preserve">. New York: Nova Science Publishers. </w:t>
+        <w:t>Africa Educational Research Journal</w:t>
+      </w:r>
+      <w:r>
+        <w:rPr>
+          <w:rFonts w:ascii="Times New Roman" w:hAnsi="Times New Roman" w:cs="Times New Roman"/>
+          <w:szCs w:val="24"/>
+        </w:rPr>
+        <w:t xml:space="preserve">. Vol. 12, pp. 4-18. </w:t>
       </w:r>
     </w:p>
     <w:p>
@@ -6219,7 +6326,7 @@
           <w:rFonts w:ascii="Times New Roman" w:hAnsi="Times New Roman" w:cs="Times New Roman"/>
           <w:szCs w:val="24"/>
         </w:rPr>
-        <w:t xml:space="preserve">, Daniel N., </w:t>
+        <w:t xml:space="preserve">, Daniel N. &amp; </w:t>
       </w:r>
       <w:proofErr w:type="spellStart"/>
       <w:r>
@@ -6251,55 +6358,7 @@
           <w:rFonts w:ascii="Times New Roman" w:hAnsi="Times New Roman" w:cs="Times New Roman"/>
           <w:szCs w:val="24"/>
         </w:rPr>
-        <w:t xml:space="preserve">, Shimada, </w:t>
-      </w:r>
-      <w:proofErr w:type="spellStart"/>
-      <w:r>
-        <w:rPr>
-          <w:rFonts w:ascii="Times New Roman" w:hAnsi="Times New Roman" w:cs="Times New Roman"/>
-          <w:szCs w:val="24"/>
-        </w:rPr>
-        <w:t>Kentaro</w:t>
-      </w:r>
-      <w:proofErr w:type="spellEnd"/>
-      <w:r>
-        <w:rPr>
-          <w:rFonts w:ascii="Times New Roman" w:hAnsi="Times New Roman" w:cs="Times New Roman"/>
-          <w:szCs w:val="24"/>
-        </w:rPr>
-        <w:t xml:space="preserve"> &amp; </w:t>
-      </w:r>
-      <w:proofErr w:type="spellStart"/>
-      <w:r>
-        <w:rPr>
-          <w:rFonts w:ascii="Times New Roman" w:hAnsi="Times New Roman" w:cs="Times New Roman"/>
-          <w:szCs w:val="24"/>
-        </w:rPr>
-        <w:t>Malenya</w:t>
-      </w:r>
-      <w:proofErr w:type="spellEnd"/>
-      <w:r>
-        <w:rPr>
-          <w:rFonts w:ascii="Times New Roman" w:hAnsi="Times New Roman" w:cs="Times New Roman"/>
-          <w:szCs w:val="24"/>
-        </w:rPr>
-        <w:t xml:space="preserve">, Francis L. 2015. “UPE Policy and Quality of Education in Kenya.” In Keiichi Ogawa &amp; </w:t>
-      </w:r>
-      <w:proofErr w:type="spellStart"/>
-      <w:r>
-        <w:rPr>
-          <w:rFonts w:ascii="Times New Roman" w:hAnsi="Times New Roman" w:cs="Times New Roman"/>
-          <w:szCs w:val="24"/>
-        </w:rPr>
-        <w:t>Mikiko</w:t>
-      </w:r>
-      <w:proofErr w:type="spellEnd"/>
-      <w:r>
-        <w:rPr>
-          <w:rFonts w:ascii="Times New Roman" w:hAnsi="Times New Roman" w:cs="Times New Roman"/>
-          <w:szCs w:val="24"/>
-        </w:rPr>
-        <w:t xml:space="preserve"> Nishimura (eds.), </w:t>
+        <w:t xml:space="preserve">. 2010. </w:t>
       </w:r>
       <w:r>
         <w:rPr>
@@ -6308,14 +6367,14 @@
           <w:iCs/>
           <w:szCs w:val="24"/>
         </w:rPr>
-        <w:t>Comparative Analysis on Universal Primary Education Policy and Practice in Sub-Saharan Africa</w:t>
-      </w:r>
-      <w:r>
-        <w:rPr>
-          <w:rFonts w:ascii="Times New Roman" w:hAnsi="Times New Roman" w:cs="Times New Roman"/>
-          <w:szCs w:val="24"/>
-        </w:rPr>
-        <w:t xml:space="preserve">. Brill, pp.135-153. </w:t>
+        <w:t>Challenges of Quality Education in Sub-Saharan African Countries</w:t>
+      </w:r>
+      <w:r>
+        <w:rPr>
+          <w:rFonts w:ascii="Times New Roman" w:hAnsi="Times New Roman" w:cs="Times New Roman"/>
+          <w:szCs w:val="24"/>
+        </w:rPr>
+        <w:t xml:space="preserve">. New York: Nova Science Publishers. </w:t>
       </w:r>
     </w:p>
     <w:p>
@@ -6326,12 +6385,117 @@
           <w:szCs w:val="24"/>
         </w:rPr>
       </w:pPr>
-      <w:r>
-        <w:rPr>
-          <w:rFonts w:ascii="Times New Roman" w:hAnsi="Times New Roman" w:cs="Times New Roman"/>
-          <w:szCs w:val="24"/>
-        </w:rPr>
-        <w:t>Stiglitz, Joseph E. 1998. “More Instruments and Broader Goals: Moving toward the Post-Washington Consensus.” The United Nations University World Institute for Development Economics Research, Helsinki. http://www.wider.unu.edu/ stiglitz.htm (January 15, 2001)</w:t>
+      <w:proofErr w:type="spellStart"/>
+      <w:r>
+        <w:rPr>
+          <w:rFonts w:ascii="Times New Roman" w:hAnsi="Times New Roman" w:cs="Times New Roman"/>
+          <w:szCs w:val="24"/>
+        </w:rPr>
+        <w:t>Sifuna</w:t>
+      </w:r>
+      <w:proofErr w:type="spellEnd"/>
+      <w:r>
+        <w:rPr>
+          <w:rFonts w:ascii="Times New Roman" w:hAnsi="Times New Roman" w:cs="Times New Roman"/>
+          <w:szCs w:val="24"/>
+        </w:rPr>
+        <w:t xml:space="preserve">, Daniel N., </w:t>
+      </w:r>
+      <w:proofErr w:type="spellStart"/>
+      <w:r>
+        <w:rPr>
+          <w:rFonts w:ascii="Times New Roman" w:hAnsi="Times New Roman" w:cs="Times New Roman"/>
+          <w:szCs w:val="24"/>
+        </w:rPr>
+        <w:t>Sawamura</w:t>
+      </w:r>
+      <w:proofErr w:type="spellEnd"/>
+      <w:r>
+        <w:rPr>
+          <w:rFonts w:ascii="Times New Roman" w:hAnsi="Times New Roman" w:cs="Times New Roman"/>
+          <w:szCs w:val="24"/>
+        </w:rPr>
+        <w:t xml:space="preserve">, </w:t>
+      </w:r>
+      <w:proofErr w:type="spellStart"/>
+      <w:r>
+        <w:rPr>
+          <w:rFonts w:ascii="Times New Roman" w:hAnsi="Times New Roman" w:cs="Times New Roman"/>
+          <w:szCs w:val="24"/>
+        </w:rPr>
+        <w:t>Nobuhide</w:t>
+      </w:r>
+      <w:proofErr w:type="spellEnd"/>
+      <w:r>
+        <w:rPr>
+          <w:rFonts w:ascii="Times New Roman" w:hAnsi="Times New Roman" w:cs="Times New Roman"/>
+          <w:szCs w:val="24"/>
+        </w:rPr>
+        <w:t xml:space="preserve">, Shimada, </w:t>
+      </w:r>
+      <w:proofErr w:type="spellStart"/>
+      <w:r>
+        <w:rPr>
+          <w:rFonts w:ascii="Times New Roman" w:hAnsi="Times New Roman" w:cs="Times New Roman"/>
+          <w:szCs w:val="24"/>
+        </w:rPr>
+        <w:t>Kentaro</w:t>
+      </w:r>
+      <w:proofErr w:type="spellEnd"/>
+      <w:r>
+        <w:rPr>
+          <w:rFonts w:ascii="Times New Roman" w:hAnsi="Times New Roman" w:cs="Times New Roman"/>
+          <w:szCs w:val="24"/>
+        </w:rPr>
+        <w:t xml:space="preserve"> &amp; </w:t>
+      </w:r>
+      <w:proofErr w:type="spellStart"/>
+      <w:r>
+        <w:rPr>
+          <w:rFonts w:ascii="Times New Roman" w:hAnsi="Times New Roman" w:cs="Times New Roman"/>
+          <w:szCs w:val="24"/>
+        </w:rPr>
+        <w:t>Malenya</w:t>
+      </w:r>
+      <w:proofErr w:type="spellEnd"/>
+      <w:r>
+        <w:rPr>
+          <w:rFonts w:ascii="Times New Roman" w:hAnsi="Times New Roman" w:cs="Times New Roman"/>
+          <w:szCs w:val="24"/>
+        </w:rPr>
+        <w:t xml:space="preserve">, Francis L. 2015. “UPE Policy and Quality of Education in Kenya.” In Keiichi Ogawa &amp; </w:t>
+      </w:r>
+      <w:proofErr w:type="spellStart"/>
+      <w:r>
+        <w:rPr>
+          <w:rFonts w:ascii="Times New Roman" w:hAnsi="Times New Roman" w:cs="Times New Roman"/>
+          <w:szCs w:val="24"/>
+        </w:rPr>
+        <w:t>Mikiko</w:t>
+      </w:r>
+      <w:proofErr w:type="spellEnd"/>
+      <w:r>
+        <w:rPr>
+          <w:rFonts w:ascii="Times New Roman" w:hAnsi="Times New Roman" w:cs="Times New Roman"/>
+          <w:szCs w:val="24"/>
+        </w:rPr>
+        <w:t xml:space="preserve"> Nishimura (eds.), </w:t>
+      </w:r>
+      <w:r>
+        <w:rPr>
+          <w:rFonts w:ascii="Times New Roman" w:hAnsi="Times New Roman" w:cs="Times New Roman"/>
+          <w:i/>
+          <w:iCs/>
+          <w:szCs w:val="24"/>
+        </w:rPr>
+        <w:t>Comparative Analysis on Universal Primary Education Policy and Practice in Sub-Saharan Africa</w:t>
+      </w:r>
+      <w:r>
+        <w:rPr>
+          <w:rFonts w:ascii="Times New Roman" w:hAnsi="Times New Roman" w:cs="Times New Roman"/>
+          <w:szCs w:val="24"/>
+        </w:rPr>
+        <w:t xml:space="preserve">. Brill, pp.135-153. </w:t>
       </w:r>
     </w:p>
     <w:p>
@@ -6347,23 +6511,7 @@
           <w:rFonts w:ascii="Times New Roman" w:hAnsi="Times New Roman" w:cs="Times New Roman"/>
           <w:szCs w:val="24"/>
         </w:rPr>
-        <w:t xml:space="preserve">Thoburn, John T. 2000. “Development Studies Education in Universities in the New Millennium: A United Kingdom Perspective” </w:t>
-      </w:r>
-      <w:r>
-        <w:rPr>
-          <w:rFonts w:ascii="Times New Roman" w:hAnsi="Times New Roman" w:cs="Times New Roman"/>
-          <w:i/>
-          <w:iCs/>
-          <w:szCs w:val="24"/>
-        </w:rPr>
-        <w:t>Journal of International Development Studies</w:t>
-      </w:r>
-      <w:r>
-        <w:rPr>
-          <w:rFonts w:ascii="Times New Roman" w:hAnsi="Times New Roman" w:cs="Times New Roman"/>
-          <w:szCs w:val="24"/>
-        </w:rPr>
-        <w:t xml:space="preserve">. Vol. 9, No. 2, pp. 49-62. </w:t>
+        <w:t>Stiglitz, Joseph E. 1998. “More Instruments and Broader Goals: Moving toward the Post-Washington Consensus.” The United Nations University World Institute for Development Economics Research, Helsinki. http://www.wider.unu.edu/ stiglitz.htm (January 15, 2001)</w:t>
       </w:r>
     </w:p>
     <w:p>
@@ -6380,6 +6528,38 @@
           <w:szCs w:val="24"/>
         </w:rPr>
         <w:lastRenderedPageBreak/>
+        <w:t xml:space="preserve">Thoburn, John T. 2000. “Development Studies Education in Universities in the New Millennium: A United Kingdom Perspective” </w:t>
+      </w:r>
+      <w:r>
+        <w:rPr>
+          <w:rFonts w:ascii="Times New Roman" w:hAnsi="Times New Roman" w:cs="Times New Roman"/>
+          <w:i/>
+          <w:iCs/>
+          <w:szCs w:val="24"/>
+        </w:rPr>
+        <w:t>Journal of International Development Studies</w:t>
+      </w:r>
+      <w:r>
+        <w:rPr>
+          <w:rFonts w:ascii="Times New Roman" w:hAnsi="Times New Roman" w:cs="Times New Roman"/>
+          <w:szCs w:val="24"/>
+        </w:rPr>
+        <w:t xml:space="preserve">. Vol. 9, No. 2, pp. 49-62. </w:t>
+      </w:r>
+    </w:p>
+    <w:p>
+      <w:pPr>
+        <w:pStyle w:val="Bibliography"/>
+        <w:rPr>
+          <w:rFonts w:ascii="Times New Roman" w:hAnsi="Times New Roman" w:cs="Times New Roman"/>
+          <w:szCs w:val="24"/>
+        </w:rPr>
+      </w:pPr>
+      <w:r>
+        <w:rPr>
+          <w:rFonts w:ascii="Times New Roman" w:hAnsi="Times New Roman" w:cs="Times New Roman"/>
+          <w:szCs w:val="24"/>
+        </w:rPr>
         <w:t xml:space="preserve">World Bank. 1998. </w:t>
       </w:r>
       <w:r>

</xml_diff>